<commit_message>
There is only one file with the documents required.
</commit_message>
<xml_diff>
--- a/docs/Segunda entrega TI3/Diseño Pruebas Unitarias.docx
+++ b/docs/Segunda entrega TI3/Diseño Pruebas Unitarias.docx
@@ -5,9 +5,22 @@
     <w:p>
       <w:pPr>
         <w:pStyle w:val="Ttulo1"/>
+        <w:jc w:val="center"/>
+        <w:rPr>
+          <w:i/>
+          <w:iCs/>
+          <w:sz w:val="36"/>
+          <w:szCs w:val="36"/>
+        </w:rPr>
       </w:pPr>
       <w:r>
-        <w:t>Diseño de Escenarios:</w:t>
+        <w:rPr>
+          <w:i/>
+          <w:iCs/>
+          <w:sz w:val="36"/>
+          <w:szCs w:val="36"/>
+        </w:rPr>
+        <w:t>Diseño de Escenarios</w:t>
       </w:r>
     </w:p>
     <w:p/>
@@ -362,8 +375,21 @@
     <w:p>
       <w:pPr>
         <w:pStyle w:val="Ttulo1"/>
+        <w:jc w:val="center"/>
+        <w:rPr>
+          <w:i/>
+          <w:iCs/>
+          <w:sz w:val="36"/>
+          <w:szCs w:val="36"/>
+        </w:rPr>
       </w:pPr>
       <w:r>
+        <w:rPr>
+          <w:i/>
+          <w:iCs/>
+          <w:sz w:val="36"/>
+          <w:szCs w:val="36"/>
+        </w:rPr>
         <w:lastRenderedPageBreak/>
         <w:t>Diseño de Pruebas</w:t>
       </w:r>
@@ -504,38 +530,56 @@
             </w:r>
           </w:p>
           <w:p>
-            <w:proofErr w:type="spellStart"/>
-            <w:r>
+            <w:pPr>
+              <w:rPr>
+                <w:lang w:val="en-US"/>
+              </w:rPr>
+            </w:pPr>
+            <w:r>
+              <w:rPr>
+                <w:lang w:val="en-US"/>
+              </w:rPr>
               <w:t>Name</w:t>
             </w:r>
-            <w:proofErr w:type="spellEnd"/>
             <w:proofErr w:type="gramStart"/>
             <w:r>
+              <w:rPr>
+                <w:lang w:val="en-US"/>
+              </w:rPr>
               <w:t>=”Baby</w:t>
             </w:r>
             <w:proofErr w:type="gramEnd"/>
             <w:r>
-              <w:t xml:space="preserve"> </w:t>
-            </w:r>
-            <w:proofErr w:type="spellStart"/>
-            <w:r>
-              <w:t>Beef</w:t>
-            </w:r>
-            <w:proofErr w:type="spellEnd"/>
-            <w:r>
-              <w:t>”</w:t>
-            </w:r>
-          </w:p>
-          <w:p>
-            <w:r>
+              <w:rPr>
+                <w:lang w:val="en-US"/>
+              </w:rPr>
+              <w:t xml:space="preserve"> Beef”</w:t>
+            </w:r>
+          </w:p>
+          <w:p>
+            <w:pPr>
+              <w:rPr>
+                <w:lang w:val="en-US"/>
+              </w:rPr>
+            </w:pPr>
+            <w:r>
+              <w:rPr>
+                <w:lang w:val="en-US"/>
+              </w:rPr>
               <w:t>Cat</w:t>
             </w:r>
             <w:proofErr w:type="gramStart"/>
             <w:r>
+              <w:rPr>
+                <w:lang w:val="en-US"/>
+              </w:rPr>
               <w:t>=”Carne</w:t>
             </w:r>
             <w:proofErr w:type="gramEnd"/>
             <w:r>
+              <w:rPr>
+                <w:lang w:val="en-US"/>
+              </w:rPr>
               <w:t>”</w:t>
             </w:r>
           </w:p>
@@ -639,53 +683,83 @@
             </w:r>
           </w:p>
           <w:p>
-            <w:proofErr w:type="spellStart"/>
-            <w:r>
+            <w:pPr>
+              <w:rPr>
+                <w:lang w:val="en-US"/>
+              </w:rPr>
+            </w:pPr>
+            <w:r>
+              <w:rPr>
+                <w:lang w:val="en-US"/>
+              </w:rPr>
               <w:t>Name</w:t>
             </w:r>
-            <w:proofErr w:type="spellEnd"/>
             <w:proofErr w:type="gramStart"/>
             <w:r>
+              <w:rPr>
+                <w:lang w:val="en-US"/>
+              </w:rPr>
               <w:t>=”Pizza</w:t>
             </w:r>
             <w:proofErr w:type="gramEnd"/>
             <w:r>
-              <w:t xml:space="preserve"> </w:t>
-            </w:r>
-            <w:proofErr w:type="spellStart"/>
-            <w:r>
-              <w:t>Peperoni</w:t>
-            </w:r>
-            <w:proofErr w:type="spellEnd"/>
-            <w:r>
+              <w:rPr>
+                <w:lang w:val="en-US"/>
+              </w:rPr>
+              <w:t xml:space="preserve"> Peperoni”</w:t>
+            </w:r>
+          </w:p>
+          <w:p>
+            <w:pPr>
+              <w:rPr>
+                <w:lang w:val="en-US"/>
+              </w:rPr>
+            </w:pPr>
+            <w:r>
+              <w:rPr>
+                <w:lang w:val="en-US"/>
+              </w:rPr>
+              <w:t>Cat</w:t>
+            </w:r>
+            <w:proofErr w:type="gramStart"/>
+            <w:r>
+              <w:rPr>
+                <w:lang w:val="en-US"/>
+              </w:rPr>
+              <w:t>=”Pizzas</w:t>
+            </w:r>
+            <w:proofErr w:type="gramEnd"/>
+            <w:r>
+              <w:rPr>
+                <w:lang w:val="en-US"/>
+              </w:rPr>
               <w:t>”</w:t>
             </w:r>
           </w:p>
           <w:p>
-            <w:r>
-              <w:t>Cat</w:t>
+            <w:pPr>
+              <w:rPr>
+                <w:lang w:val="en-US"/>
+              </w:rPr>
+            </w:pPr>
+            <w:r>
+              <w:rPr>
+                <w:lang w:val="en-US"/>
+              </w:rPr>
+              <w:t>Size</w:t>
             </w:r>
             <w:proofErr w:type="gramStart"/>
             <w:r>
-              <w:t>=”Pizzas</w:t>
+              <w:rPr>
+                <w:lang w:val="en-US"/>
+              </w:rPr>
+              <w:t>=”Grande</w:t>
             </w:r>
             <w:proofErr w:type="gramEnd"/>
             <w:r>
-              <w:t>”</w:t>
-            </w:r>
-          </w:p>
-          <w:p>
-            <w:proofErr w:type="spellStart"/>
-            <w:r>
-              <w:t>Size</w:t>
-            </w:r>
-            <w:proofErr w:type="spellEnd"/>
-            <w:proofErr w:type="gramStart"/>
-            <w:r>
-              <w:t>=”Grande</w:t>
-            </w:r>
-            <w:proofErr w:type="gramEnd"/>
-            <w:r>
+              <w:rPr>
+                <w:lang w:val="en-US"/>
+              </w:rPr>
               <w:t>”</w:t>
             </w:r>
           </w:p>
@@ -866,129 +940,99 @@
                 <w:color w:val="1A1A1A"/>
                 <w:sz w:val="21"/>
                 <w:szCs w:val="21"/>
-              </w:rPr>
-            </w:pPr>
-            <w:proofErr w:type="spellStart"/>
-            <w:r>
-              <w:rPr>
-                <w:rFonts w:ascii="Arial" w:hAnsi="Arial" w:cs="Arial"/>
-                <w:color w:val="1A1A1A"/>
-                <w:sz w:val="21"/>
-                <w:szCs w:val="21"/>
-              </w:rPr>
-              <w:t>size</w:t>
-            </w:r>
-            <w:proofErr w:type="spellEnd"/>
-            <w:r>
-              <w:rPr>
-                <w:rFonts w:ascii="Arial" w:hAnsi="Arial" w:cs="Arial"/>
-                <w:color w:val="1A1A1A"/>
-                <w:sz w:val="21"/>
-                <w:szCs w:val="21"/>
-              </w:rPr>
-              <w:t>="Normal"</w:t>
-            </w:r>
-          </w:p>
-          <w:p>
-            <w:pPr>
-              <w:pStyle w:val="NormalWeb"/>
-              <w:shd w:val="clear" w:color="auto" w:fill="F2F2F2"/>
-              <w:spacing w:before="0" w:beforeAutospacing="0" w:after="0" w:afterAutospacing="0"/>
-              <w:rPr>
-                <w:rFonts w:ascii="Arial" w:hAnsi="Arial" w:cs="Arial"/>
-                <w:color w:val="1A1A1A"/>
-                <w:sz w:val="21"/>
-                <w:szCs w:val="21"/>
-              </w:rPr>
-            </w:pPr>
-            <w:proofErr w:type="spellStart"/>
-            <w:r>
-              <w:rPr>
-                <w:rFonts w:ascii="Arial" w:hAnsi="Arial" w:cs="Arial"/>
-                <w:color w:val="1A1A1A"/>
-                <w:sz w:val="21"/>
-                <w:szCs w:val="21"/>
-              </w:rPr>
-              <w:t>price</w:t>
-            </w:r>
-            <w:proofErr w:type="spellEnd"/>
-            <w:r>
-              <w:rPr>
-                <w:rFonts w:ascii="Arial" w:hAnsi="Arial" w:cs="Arial"/>
-                <w:color w:val="1A1A1A"/>
-                <w:sz w:val="21"/>
-                <w:szCs w:val="21"/>
-              </w:rPr>
-              <w:t>=40000</w:t>
-            </w:r>
-          </w:p>
-          <w:p>
-            <w:pPr>
-              <w:pStyle w:val="NormalWeb"/>
-              <w:shd w:val="clear" w:color="auto" w:fill="F2F2F2"/>
-              <w:spacing w:before="0" w:beforeAutospacing="0" w:after="0" w:afterAutospacing="0"/>
-              <w:rPr>
-                <w:rFonts w:ascii="Arial" w:hAnsi="Arial" w:cs="Arial"/>
-                <w:color w:val="1A1A1A"/>
-                <w:sz w:val="21"/>
-                <w:szCs w:val="21"/>
-              </w:rPr>
-            </w:pPr>
-            <w:proofErr w:type="spellStart"/>
-            <w:r>
-              <w:rPr>
-                <w:rFonts w:ascii="Arial" w:hAnsi="Arial" w:cs="Arial"/>
-                <w:color w:val="1A1A1A"/>
-                <w:sz w:val="21"/>
-                <w:szCs w:val="21"/>
-              </w:rPr>
-              <w:t>availability</w:t>
-            </w:r>
-            <w:proofErr w:type="spellEnd"/>
-            <w:r>
-              <w:rPr>
-                <w:rFonts w:ascii="Arial" w:hAnsi="Arial" w:cs="Arial"/>
-                <w:color w:val="1A1A1A"/>
-                <w:sz w:val="21"/>
-                <w:szCs w:val="21"/>
-              </w:rPr>
-              <w:t>=100</w:t>
-            </w:r>
-          </w:p>
-          <w:p>
-            <w:pPr>
-              <w:pStyle w:val="NormalWeb"/>
-              <w:shd w:val="clear" w:color="auto" w:fill="F2F2F2"/>
-              <w:spacing w:before="0" w:beforeAutospacing="0" w:after="0" w:afterAutospacing="0"/>
-              <w:rPr>
-                <w:rFonts w:ascii="Arial" w:hAnsi="Arial" w:cs="Arial"/>
-                <w:color w:val="1A1A1A"/>
-                <w:sz w:val="21"/>
-                <w:szCs w:val="21"/>
-              </w:rPr>
-            </w:pPr>
-            <w:proofErr w:type="spellStart"/>
-            <w:r>
-              <w:rPr>
-                <w:rFonts w:ascii="Arial" w:hAnsi="Arial" w:cs="Arial"/>
-                <w:color w:val="1A1A1A"/>
-                <w:sz w:val="21"/>
-                <w:szCs w:val="21"/>
-              </w:rPr>
-              <w:t>description</w:t>
-            </w:r>
-            <w:proofErr w:type="spellEnd"/>
-            <w:r>
-              <w:rPr>
-                <w:rFonts w:ascii="Arial" w:hAnsi="Arial" w:cs="Arial"/>
-                <w:color w:val="1A1A1A"/>
-                <w:sz w:val="21"/>
-                <w:szCs w:val="21"/>
-              </w:rPr>
-              <w:t>="</w:t>
-            </w:r>
-          </w:p>
-          <w:p/>
+                <w:lang w:val="en-US"/>
+              </w:rPr>
+            </w:pPr>
+            <w:r>
+              <w:rPr>
+                <w:rFonts w:ascii="Arial" w:hAnsi="Arial" w:cs="Arial"/>
+                <w:color w:val="1A1A1A"/>
+                <w:sz w:val="21"/>
+                <w:szCs w:val="21"/>
+                <w:lang w:val="en-US"/>
+              </w:rPr>
+              <w:t>size="Normal"</w:t>
+            </w:r>
+          </w:p>
+          <w:p>
+            <w:pPr>
+              <w:pStyle w:val="NormalWeb"/>
+              <w:shd w:val="clear" w:color="auto" w:fill="F2F2F2"/>
+              <w:spacing w:before="0" w:beforeAutospacing="0" w:after="0" w:afterAutospacing="0"/>
+              <w:rPr>
+                <w:rFonts w:ascii="Arial" w:hAnsi="Arial" w:cs="Arial"/>
+                <w:color w:val="1A1A1A"/>
+                <w:sz w:val="21"/>
+                <w:szCs w:val="21"/>
+                <w:lang w:val="en-US"/>
+              </w:rPr>
+            </w:pPr>
+            <w:r>
+              <w:rPr>
+                <w:rFonts w:ascii="Arial" w:hAnsi="Arial" w:cs="Arial"/>
+                <w:color w:val="1A1A1A"/>
+                <w:sz w:val="21"/>
+                <w:szCs w:val="21"/>
+                <w:lang w:val="en-US"/>
+              </w:rPr>
+              <w:t>price=40000</w:t>
+            </w:r>
+          </w:p>
+          <w:p>
+            <w:pPr>
+              <w:pStyle w:val="NormalWeb"/>
+              <w:shd w:val="clear" w:color="auto" w:fill="F2F2F2"/>
+              <w:spacing w:before="0" w:beforeAutospacing="0" w:after="0" w:afterAutospacing="0"/>
+              <w:rPr>
+                <w:rFonts w:ascii="Arial" w:hAnsi="Arial" w:cs="Arial"/>
+                <w:color w:val="1A1A1A"/>
+                <w:sz w:val="21"/>
+                <w:szCs w:val="21"/>
+                <w:lang w:val="en-US"/>
+              </w:rPr>
+            </w:pPr>
+            <w:r>
+              <w:rPr>
+                <w:rFonts w:ascii="Arial" w:hAnsi="Arial" w:cs="Arial"/>
+                <w:color w:val="1A1A1A"/>
+                <w:sz w:val="21"/>
+                <w:szCs w:val="21"/>
+                <w:lang w:val="en-US"/>
+              </w:rPr>
+              <w:t>availability=100</w:t>
+            </w:r>
+          </w:p>
+          <w:p>
+            <w:pPr>
+              <w:pStyle w:val="NormalWeb"/>
+              <w:shd w:val="clear" w:color="auto" w:fill="F2F2F2"/>
+              <w:spacing w:before="0" w:beforeAutospacing="0" w:after="0" w:afterAutospacing="0"/>
+              <w:rPr>
+                <w:rFonts w:ascii="Arial" w:hAnsi="Arial" w:cs="Arial"/>
+                <w:color w:val="1A1A1A"/>
+                <w:sz w:val="21"/>
+                <w:szCs w:val="21"/>
+                <w:lang w:val="en-US"/>
+              </w:rPr>
+            </w:pPr>
+            <w:r>
+              <w:rPr>
+                <w:rFonts w:ascii="Arial" w:hAnsi="Arial" w:cs="Arial"/>
+                <w:color w:val="1A1A1A"/>
+                <w:sz w:val="21"/>
+                <w:szCs w:val="21"/>
+                <w:lang w:val="en-US"/>
+              </w:rPr>
+              <w:t>description="</w:t>
+            </w:r>
+          </w:p>
+          <w:p>
+            <w:pPr>
+              <w:rPr>
+                <w:lang w:val="en-US"/>
+              </w:rPr>
+            </w:pPr>
+          </w:p>
         </w:tc>
         <w:tc>
           <w:tcPr>
@@ -1469,129 +1513,99 @@
                 <w:color w:val="1A1A1A"/>
                 <w:sz w:val="21"/>
                 <w:szCs w:val="21"/>
-              </w:rPr>
-            </w:pPr>
-            <w:proofErr w:type="spellStart"/>
-            <w:r>
-              <w:rPr>
-                <w:rFonts w:ascii="Arial" w:hAnsi="Arial" w:cs="Arial"/>
-                <w:color w:val="1A1A1A"/>
-                <w:sz w:val="21"/>
-                <w:szCs w:val="21"/>
-              </w:rPr>
-              <w:t>size</w:t>
-            </w:r>
-            <w:proofErr w:type="spellEnd"/>
-            <w:r>
-              <w:rPr>
-                <w:rFonts w:ascii="Arial" w:hAnsi="Arial" w:cs="Arial"/>
-                <w:color w:val="1A1A1A"/>
-                <w:sz w:val="21"/>
-                <w:szCs w:val="21"/>
-              </w:rPr>
-              <w:t>="Normal"</w:t>
-            </w:r>
-          </w:p>
-          <w:p>
-            <w:pPr>
-              <w:pStyle w:val="NormalWeb"/>
-              <w:shd w:val="clear" w:color="auto" w:fill="F2F2F2"/>
-              <w:spacing w:before="0" w:beforeAutospacing="0" w:after="0" w:afterAutospacing="0"/>
-              <w:rPr>
-                <w:rFonts w:ascii="Arial" w:hAnsi="Arial" w:cs="Arial"/>
-                <w:color w:val="1A1A1A"/>
-                <w:sz w:val="21"/>
-                <w:szCs w:val="21"/>
-              </w:rPr>
-            </w:pPr>
-            <w:proofErr w:type="spellStart"/>
-            <w:r>
-              <w:rPr>
-                <w:rFonts w:ascii="Arial" w:hAnsi="Arial" w:cs="Arial"/>
-                <w:color w:val="1A1A1A"/>
-                <w:sz w:val="21"/>
-                <w:szCs w:val="21"/>
-              </w:rPr>
-              <w:t>price</w:t>
-            </w:r>
-            <w:proofErr w:type="spellEnd"/>
-            <w:r>
-              <w:rPr>
-                <w:rFonts w:ascii="Arial" w:hAnsi="Arial" w:cs="Arial"/>
-                <w:color w:val="1A1A1A"/>
-                <w:sz w:val="21"/>
-                <w:szCs w:val="21"/>
-              </w:rPr>
-              <w:t>=40000</w:t>
-            </w:r>
-          </w:p>
-          <w:p>
-            <w:pPr>
-              <w:pStyle w:val="NormalWeb"/>
-              <w:shd w:val="clear" w:color="auto" w:fill="F2F2F2"/>
-              <w:spacing w:before="0" w:beforeAutospacing="0" w:after="0" w:afterAutospacing="0"/>
-              <w:rPr>
-                <w:rFonts w:ascii="Arial" w:hAnsi="Arial" w:cs="Arial"/>
-                <w:color w:val="1A1A1A"/>
-                <w:sz w:val="21"/>
-                <w:szCs w:val="21"/>
-              </w:rPr>
-            </w:pPr>
-            <w:proofErr w:type="spellStart"/>
-            <w:r>
-              <w:rPr>
-                <w:rFonts w:ascii="Arial" w:hAnsi="Arial" w:cs="Arial"/>
-                <w:color w:val="1A1A1A"/>
-                <w:sz w:val="21"/>
-                <w:szCs w:val="21"/>
-              </w:rPr>
-              <w:t>availability</w:t>
-            </w:r>
-            <w:proofErr w:type="spellEnd"/>
-            <w:r>
-              <w:rPr>
-                <w:rFonts w:ascii="Arial" w:hAnsi="Arial" w:cs="Arial"/>
-                <w:color w:val="1A1A1A"/>
-                <w:sz w:val="21"/>
-                <w:szCs w:val="21"/>
-              </w:rPr>
-              <w:t>=100</w:t>
-            </w:r>
-          </w:p>
-          <w:p>
-            <w:pPr>
-              <w:pStyle w:val="NormalWeb"/>
-              <w:shd w:val="clear" w:color="auto" w:fill="F2F2F2"/>
-              <w:spacing w:before="0" w:beforeAutospacing="0" w:after="0" w:afterAutospacing="0"/>
-              <w:rPr>
-                <w:rFonts w:ascii="Arial" w:hAnsi="Arial" w:cs="Arial"/>
-                <w:color w:val="1A1A1A"/>
-                <w:sz w:val="21"/>
-                <w:szCs w:val="21"/>
-              </w:rPr>
-            </w:pPr>
-            <w:proofErr w:type="spellStart"/>
-            <w:r>
-              <w:rPr>
-                <w:rFonts w:ascii="Arial" w:hAnsi="Arial" w:cs="Arial"/>
-                <w:color w:val="1A1A1A"/>
-                <w:sz w:val="21"/>
-                <w:szCs w:val="21"/>
-              </w:rPr>
-              <w:t>description</w:t>
-            </w:r>
-            <w:proofErr w:type="spellEnd"/>
-            <w:r>
-              <w:rPr>
-                <w:rFonts w:ascii="Arial" w:hAnsi="Arial" w:cs="Arial"/>
-                <w:color w:val="1A1A1A"/>
-                <w:sz w:val="21"/>
-                <w:szCs w:val="21"/>
-              </w:rPr>
-              <w:t>="</w:t>
-            </w:r>
-          </w:p>
-          <w:p/>
+                <w:lang w:val="en-US"/>
+              </w:rPr>
+            </w:pPr>
+            <w:r>
+              <w:rPr>
+                <w:rFonts w:ascii="Arial" w:hAnsi="Arial" w:cs="Arial"/>
+                <w:color w:val="1A1A1A"/>
+                <w:sz w:val="21"/>
+                <w:szCs w:val="21"/>
+                <w:lang w:val="en-US"/>
+              </w:rPr>
+              <w:t>size="Normal"</w:t>
+            </w:r>
+          </w:p>
+          <w:p>
+            <w:pPr>
+              <w:pStyle w:val="NormalWeb"/>
+              <w:shd w:val="clear" w:color="auto" w:fill="F2F2F2"/>
+              <w:spacing w:before="0" w:beforeAutospacing="0" w:after="0" w:afterAutospacing="0"/>
+              <w:rPr>
+                <w:rFonts w:ascii="Arial" w:hAnsi="Arial" w:cs="Arial"/>
+                <w:color w:val="1A1A1A"/>
+                <w:sz w:val="21"/>
+                <w:szCs w:val="21"/>
+                <w:lang w:val="en-US"/>
+              </w:rPr>
+            </w:pPr>
+            <w:r>
+              <w:rPr>
+                <w:rFonts w:ascii="Arial" w:hAnsi="Arial" w:cs="Arial"/>
+                <w:color w:val="1A1A1A"/>
+                <w:sz w:val="21"/>
+                <w:szCs w:val="21"/>
+                <w:lang w:val="en-US"/>
+              </w:rPr>
+              <w:t>price=40000</w:t>
+            </w:r>
+          </w:p>
+          <w:p>
+            <w:pPr>
+              <w:pStyle w:val="NormalWeb"/>
+              <w:shd w:val="clear" w:color="auto" w:fill="F2F2F2"/>
+              <w:spacing w:before="0" w:beforeAutospacing="0" w:after="0" w:afterAutospacing="0"/>
+              <w:rPr>
+                <w:rFonts w:ascii="Arial" w:hAnsi="Arial" w:cs="Arial"/>
+                <w:color w:val="1A1A1A"/>
+                <w:sz w:val="21"/>
+                <w:szCs w:val="21"/>
+                <w:lang w:val="en-US"/>
+              </w:rPr>
+            </w:pPr>
+            <w:r>
+              <w:rPr>
+                <w:rFonts w:ascii="Arial" w:hAnsi="Arial" w:cs="Arial"/>
+                <w:color w:val="1A1A1A"/>
+                <w:sz w:val="21"/>
+                <w:szCs w:val="21"/>
+                <w:lang w:val="en-US"/>
+              </w:rPr>
+              <w:t>availability=100</w:t>
+            </w:r>
+          </w:p>
+          <w:p>
+            <w:pPr>
+              <w:pStyle w:val="NormalWeb"/>
+              <w:shd w:val="clear" w:color="auto" w:fill="F2F2F2"/>
+              <w:spacing w:before="0" w:beforeAutospacing="0" w:after="0" w:afterAutospacing="0"/>
+              <w:rPr>
+                <w:rFonts w:ascii="Arial" w:hAnsi="Arial" w:cs="Arial"/>
+                <w:color w:val="1A1A1A"/>
+                <w:sz w:val="21"/>
+                <w:szCs w:val="21"/>
+                <w:lang w:val="en-US"/>
+              </w:rPr>
+            </w:pPr>
+            <w:r>
+              <w:rPr>
+                <w:rFonts w:ascii="Arial" w:hAnsi="Arial" w:cs="Arial"/>
+                <w:color w:val="1A1A1A"/>
+                <w:sz w:val="21"/>
+                <w:szCs w:val="21"/>
+                <w:lang w:val="en-US"/>
+              </w:rPr>
+              <w:t>description="</w:t>
+            </w:r>
+          </w:p>
+          <w:p>
+            <w:pPr>
+              <w:rPr>
+                <w:lang w:val="en-US"/>
+              </w:rPr>
+            </w:pPr>
+          </w:p>
         </w:tc>
         <w:tc>
           <w:tcPr>
@@ -1741,129 +1755,99 @@
                 <w:color w:val="1A1A1A"/>
                 <w:sz w:val="21"/>
                 <w:szCs w:val="21"/>
-              </w:rPr>
-            </w:pPr>
-            <w:proofErr w:type="spellStart"/>
-            <w:r>
-              <w:rPr>
-                <w:rFonts w:ascii="Arial" w:hAnsi="Arial" w:cs="Arial"/>
-                <w:color w:val="1A1A1A"/>
-                <w:sz w:val="21"/>
-                <w:szCs w:val="21"/>
-              </w:rPr>
-              <w:t>size</w:t>
-            </w:r>
-            <w:proofErr w:type="spellEnd"/>
-            <w:r>
-              <w:rPr>
-                <w:rFonts w:ascii="Arial" w:hAnsi="Arial" w:cs="Arial"/>
-                <w:color w:val="1A1A1A"/>
-                <w:sz w:val="21"/>
-                <w:szCs w:val="21"/>
-              </w:rPr>
-              <w:t>="Normal"</w:t>
-            </w:r>
-          </w:p>
-          <w:p>
-            <w:pPr>
-              <w:pStyle w:val="NormalWeb"/>
-              <w:shd w:val="clear" w:color="auto" w:fill="F2F2F2"/>
-              <w:spacing w:before="0" w:beforeAutospacing="0" w:after="0" w:afterAutospacing="0"/>
-              <w:rPr>
-                <w:rFonts w:ascii="Arial" w:hAnsi="Arial" w:cs="Arial"/>
-                <w:color w:val="1A1A1A"/>
-                <w:sz w:val="21"/>
-                <w:szCs w:val="21"/>
-              </w:rPr>
-            </w:pPr>
-            <w:proofErr w:type="spellStart"/>
-            <w:r>
-              <w:rPr>
-                <w:rFonts w:ascii="Arial" w:hAnsi="Arial" w:cs="Arial"/>
-                <w:color w:val="1A1A1A"/>
-                <w:sz w:val="21"/>
-                <w:szCs w:val="21"/>
-              </w:rPr>
-              <w:t>price</w:t>
-            </w:r>
-            <w:proofErr w:type="spellEnd"/>
-            <w:r>
-              <w:rPr>
-                <w:rFonts w:ascii="Arial" w:hAnsi="Arial" w:cs="Arial"/>
-                <w:color w:val="1A1A1A"/>
-                <w:sz w:val="21"/>
-                <w:szCs w:val="21"/>
-              </w:rPr>
-              <w:t>=40000</w:t>
-            </w:r>
-          </w:p>
-          <w:p>
-            <w:pPr>
-              <w:pStyle w:val="NormalWeb"/>
-              <w:shd w:val="clear" w:color="auto" w:fill="F2F2F2"/>
-              <w:spacing w:before="0" w:beforeAutospacing="0" w:after="0" w:afterAutospacing="0"/>
-              <w:rPr>
-                <w:rFonts w:ascii="Arial" w:hAnsi="Arial" w:cs="Arial"/>
-                <w:color w:val="1A1A1A"/>
-                <w:sz w:val="21"/>
-                <w:szCs w:val="21"/>
-              </w:rPr>
-            </w:pPr>
-            <w:proofErr w:type="spellStart"/>
-            <w:r>
-              <w:rPr>
-                <w:rFonts w:ascii="Arial" w:hAnsi="Arial" w:cs="Arial"/>
-                <w:color w:val="1A1A1A"/>
-                <w:sz w:val="21"/>
-                <w:szCs w:val="21"/>
-              </w:rPr>
-              <w:t>availability</w:t>
-            </w:r>
-            <w:proofErr w:type="spellEnd"/>
-            <w:r>
-              <w:rPr>
-                <w:rFonts w:ascii="Arial" w:hAnsi="Arial" w:cs="Arial"/>
-                <w:color w:val="1A1A1A"/>
-                <w:sz w:val="21"/>
-                <w:szCs w:val="21"/>
-              </w:rPr>
-              <w:t>=100</w:t>
-            </w:r>
-          </w:p>
-          <w:p>
-            <w:pPr>
-              <w:pStyle w:val="NormalWeb"/>
-              <w:shd w:val="clear" w:color="auto" w:fill="F2F2F2"/>
-              <w:spacing w:before="0" w:beforeAutospacing="0" w:after="0" w:afterAutospacing="0"/>
-              <w:rPr>
-                <w:rFonts w:ascii="Arial" w:hAnsi="Arial" w:cs="Arial"/>
-                <w:color w:val="1A1A1A"/>
-                <w:sz w:val="21"/>
-                <w:szCs w:val="21"/>
-              </w:rPr>
-            </w:pPr>
-            <w:proofErr w:type="spellStart"/>
-            <w:r>
-              <w:rPr>
-                <w:rFonts w:ascii="Arial" w:hAnsi="Arial" w:cs="Arial"/>
-                <w:color w:val="1A1A1A"/>
-                <w:sz w:val="21"/>
-                <w:szCs w:val="21"/>
-              </w:rPr>
-              <w:t>description</w:t>
-            </w:r>
-            <w:proofErr w:type="spellEnd"/>
-            <w:r>
-              <w:rPr>
-                <w:rFonts w:ascii="Arial" w:hAnsi="Arial" w:cs="Arial"/>
-                <w:color w:val="1A1A1A"/>
-                <w:sz w:val="21"/>
-                <w:szCs w:val="21"/>
-              </w:rPr>
-              <w:t>="</w:t>
-            </w:r>
-          </w:p>
-          <w:p/>
+                <w:lang w:val="en-US"/>
+              </w:rPr>
+            </w:pPr>
+            <w:r>
+              <w:rPr>
+                <w:rFonts w:ascii="Arial" w:hAnsi="Arial" w:cs="Arial"/>
+                <w:color w:val="1A1A1A"/>
+                <w:sz w:val="21"/>
+                <w:szCs w:val="21"/>
+                <w:lang w:val="en-US"/>
+              </w:rPr>
+              <w:t>size="Normal"</w:t>
+            </w:r>
+          </w:p>
+          <w:p>
+            <w:pPr>
+              <w:pStyle w:val="NormalWeb"/>
+              <w:shd w:val="clear" w:color="auto" w:fill="F2F2F2"/>
+              <w:spacing w:before="0" w:beforeAutospacing="0" w:after="0" w:afterAutospacing="0"/>
+              <w:rPr>
+                <w:rFonts w:ascii="Arial" w:hAnsi="Arial" w:cs="Arial"/>
+                <w:color w:val="1A1A1A"/>
+                <w:sz w:val="21"/>
+                <w:szCs w:val="21"/>
+                <w:lang w:val="en-US"/>
+              </w:rPr>
+            </w:pPr>
+            <w:r>
+              <w:rPr>
+                <w:rFonts w:ascii="Arial" w:hAnsi="Arial" w:cs="Arial"/>
+                <w:color w:val="1A1A1A"/>
+                <w:sz w:val="21"/>
+                <w:szCs w:val="21"/>
+                <w:lang w:val="en-US"/>
+              </w:rPr>
+              <w:t>price=40000</w:t>
+            </w:r>
+          </w:p>
+          <w:p>
+            <w:pPr>
+              <w:pStyle w:val="NormalWeb"/>
+              <w:shd w:val="clear" w:color="auto" w:fill="F2F2F2"/>
+              <w:spacing w:before="0" w:beforeAutospacing="0" w:after="0" w:afterAutospacing="0"/>
+              <w:rPr>
+                <w:rFonts w:ascii="Arial" w:hAnsi="Arial" w:cs="Arial"/>
+                <w:color w:val="1A1A1A"/>
+                <w:sz w:val="21"/>
+                <w:szCs w:val="21"/>
+                <w:lang w:val="en-US"/>
+              </w:rPr>
+            </w:pPr>
+            <w:r>
+              <w:rPr>
+                <w:rFonts w:ascii="Arial" w:hAnsi="Arial" w:cs="Arial"/>
+                <w:color w:val="1A1A1A"/>
+                <w:sz w:val="21"/>
+                <w:szCs w:val="21"/>
+                <w:lang w:val="en-US"/>
+              </w:rPr>
+              <w:t>availability=100</w:t>
+            </w:r>
+          </w:p>
+          <w:p>
+            <w:pPr>
+              <w:pStyle w:val="NormalWeb"/>
+              <w:shd w:val="clear" w:color="auto" w:fill="F2F2F2"/>
+              <w:spacing w:before="0" w:beforeAutospacing="0" w:after="0" w:afterAutospacing="0"/>
+              <w:rPr>
+                <w:rFonts w:ascii="Arial" w:hAnsi="Arial" w:cs="Arial"/>
+                <w:color w:val="1A1A1A"/>
+                <w:sz w:val="21"/>
+                <w:szCs w:val="21"/>
+                <w:lang w:val="en-US"/>
+              </w:rPr>
+            </w:pPr>
+            <w:r>
+              <w:rPr>
+                <w:rFonts w:ascii="Arial" w:hAnsi="Arial" w:cs="Arial"/>
+                <w:color w:val="1A1A1A"/>
+                <w:sz w:val="21"/>
+                <w:szCs w:val="21"/>
+                <w:lang w:val="en-US"/>
+              </w:rPr>
+              <w:t>description="</w:t>
+            </w:r>
+          </w:p>
+          <w:p>
+            <w:pPr>
+              <w:rPr>
+                <w:lang w:val="en-US"/>
+              </w:rPr>
+            </w:pPr>
+          </w:p>
         </w:tc>
         <w:tc>
           <w:tcPr>
@@ -2302,14 +2286,16 @@
                 <w:color w:val="1A1A1A"/>
                 <w:sz w:val="21"/>
                 <w:szCs w:val="21"/>
-              </w:rPr>
-            </w:pPr>
-            <w:r>
-              <w:rPr>
-                <w:rFonts w:ascii="Arial" w:hAnsi="Arial" w:cs="Arial"/>
-                <w:color w:val="1A1A1A"/>
-                <w:sz w:val="21"/>
-                <w:szCs w:val="21"/>
+                <w:lang w:val="en-US"/>
+              </w:rPr>
+            </w:pPr>
+            <w:r>
+              <w:rPr>
+                <w:rFonts w:ascii="Arial" w:hAnsi="Arial" w:cs="Arial"/>
+                <w:color w:val="1A1A1A"/>
+                <w:sz w:val="21"/>
+                <w:szCs w:val="21"/>
+                <w:lang w:val="en-US"/>
               </w:rPr>
               <w:t>Id=”4550”</w:t>
             </w:r>
@@ -2324,19 +2310,19 @@
                 <w:color w:val="1A1A1A"/>
                 <w:sz w:val="21"/>
                 <w:szCs w:val="21"/>
-              </w:rPr>
-            </w:pPr>
-            <w:proofErr w:type="spellStart"/>
-            <w:r>
-              <w:rPr>
-                <w:rFonts w:ascii="Arial" w:hAnsi="Arial" w:cs="Arial"/>
-                <w:color w:val="1A1A1A"/>
-                <w:sz w:val="21"/>
-                <w:szCs w:val="21"/>
+                <w:lang w:val="en-US"/>
+              </w:rPr>
+            </w:pPr>
+            <w:r>
+              <w:rPr>
+                <w:rFonts w:ascii="Arial" w:hAnsi="Arial" w:cs="Arial"/>
+                <w:color w:val="1A1A1A"/>
+                <w:sz w:val="21"/>
+                <w:szCs w:val="21"/>
+                <w:lang w:val="en-US"/>
               </w:rPr>
               <w:t>Name</w:t>
             </w:r>
-            <w:proofErr w:type="spellEnd"/>
             <w:proofErr w:type="gramStart"/>
             <w:r>
               <w:rPr>
@@ -2344,6 +2330,7 @@
                 <w:color w:val="1A1A1A"/>
                 <w:sz w:val="21"/>
                 <w:szCs w:val="21"/>
+                <w:lang w:val="en-US"/>
               </w:rPr>
               <w:t>=”Pedro</w:t>
             </w:r>
@@ -2354,6 +2341,7 @@
                 <w:color w:val="1A1A1A"/>
                 <w:sz w:val="21"/>
                 <w:szCs w:val="21"/>
+                <w:lang w:val="en-US"/>
               </w:rPr>
               <w:t>”</w:t>
             </w:r>
@@ -2368,15 +2356,17 @@
                 <w:color w:val="1A1A1A"/>
                 <w:sz w:val="21"/>
                 <w:szCs w:val="21"/>
-              </w:rPr>
-            </w:pPr>
-            <w:proofErr w:type="spellStart"/>
-            <w:r>
-              <w:rPr>
-                <w:rFonts w:ascii="Arial" w:hAnsi="Arial" w:cs="Arial"/>
-                <w:color w:val="1A1A1A"/>
-                <w:sz w:val="21"/>
-                <w:szCs w:val="21"/>
+                <w:lang w:val="en-US"/>
+              </w:rPr>
+            </w:pPr>
+            <w:proofErr w:type="spellStart"/>
+            <w:r>
+              <w:rPr>
+                <w:rFonts w:ascii="Arial" w:hAnsi="Arial" w:cs="Arial"/>
+                <w:color w:val="1A1A1A"/>
+                <w:sz w:val="21"/>
+                <w:szCs w:val="21"/>
+                <w:lang w:val="en-US"/>
               </w:rPr>
               <w:t>Adress</w:t>
             </w:r>
@@ -2388,6 +2378,7 @@
                 <w:color w:val="1A1A1A"/>
                 <w:sz w:val="21"/>
                 <w:szCs w:val="21"/>
+                <w:lang w:val="en-US"/>
               </w:rPr>
               <w:t>=”av</w:t>
             </w:r>
@@ -2398,6 +2389,7 @@
                 <w:color w:val="1A1A1A"/>
                 <w:sz w:val="21"/>
                 <w:szCs w:val="21"/>
+                <w:lang w:val="en-US"/>
               </w:rPr>
               <w:t>7n”</w:t>
             </w:r>
@@ -2927,6 +2919,7 @@
           </w:tcPr>
           <w:p>
             <w:r>
+              <w:lastRenderedPageBreak/>
               <w:t>Restaurant</w:t>
             </w:r>
           </w:p>
@@ -4016,2947 +4009,6 @@
           <w:szCs w:val="20"/>
         </w:rPr>
       </w:pPr>
-    </w:p>
-    <w:p>
-      <w:pPr>
-        <w:autoSpaceDE w:val="0"/>
-        <w:autoSpaceDN w:val="0"/>
-        <w:adjustRightInd w:val="0"/>
-        <w:spacing w:after="0" w:line="240" w:lineRule="auto"/>
-        <w:rPr>
-          <w:rFonts w:ascii="Consolas" w:hAnsi="Consolas" w:cs="Consolas"/>
-          <w:sz w:val="20"/>
-          <w:szCs w:val="20"/>
-        </w:rPr>
-      </w:pPr>
-      <w:r>
-        <w:rPr>
-          <w:rFonts w:ascii="Consolas" w:hAnsi="Consolas" w:cs="Consolas"/>
-          <w:color w:val="000000"/>
-          <w:sz w:val="20"/>
-          <w:szCs w:val="20"/>
-        </w:rPr>
-        <w:tab/>
-      </w:r>
-      <w:proofErr w:type="spellStart"/>
-      <w:r>
-        <w:rPr>
-          <w:rFonts w:ascii="Consolas" w:hAnsi="Consolas" w:cs="Consolas"/>
-          <w:b/>
-          <w:bCs/>
-          <w:color w:val="7F0055"/>
-          <w:sz w:val="20"/>
-          <w:szCs w:val="20"/>
-        </w:rPr>
-        <w:t>public</w:t>
-      </w:r>
-      <w:proofErr w:type="spellEnd"/>
-      <w:r>
-        <w:rPr>
-          <w:rFonts w:ascii="Consolas" w:hAnsi="Consolas" w:cs="Consolas"/>
-          <w:color w:val="000000"/>
-          <w:sz w:val="20"/>
-          <w:szCs w:val="20"/>
-        </w:rPr>
-        <w:t xml:space="preserve"> </w:t>
-      </w:r>
-      <w:proofErr w:type="spellStart"/>
-      <w:r>
-        <w:rPr>
-          <w:rFonts w:ascii="Consolas" w:hAnsi="Consolas" w:cs="Consolas"/>
-          <w:b/>
-          <w:bCs/>
-          <w:color w:val="7F0055"/>
-          <w:sz w:val="20"/>
-          <w:szCs w:val="20"/>
-        </w:rPr>
-        <w:t>void</w:t>
-      </w:r>
-      <w:proofErr w:type="spellEnd"/>
-      <w:r>
-        <w:rPr>
-          <w:rFonts w:ascii="Consolas" w:hAnsi="Consolas" w:cs="Consolas"/>
-          <w:color w:val="000000"/>
-          <w:sz w:val="20"/>
-          <w:szCs w:val="20"/>
-        </w:rPr>
-        <w:t xml:space="preserve"> </w:t>
-      </w:r>
-      <w:proofErr w:type="spellStart"/>
-      <w:proofErr w:type="gramStart"/>
-      <w:r>
-        <w:rPr>
-          <w:rFonts w:ascii="Consolas" w:hAnsi="Consolas" w:cs="Consolas"/>
-          <w:color w:val="000000"/>
-          <w:sz w:val="20"/>
-          <w:szCs w:val="20"/>
-        </w:rPr>
-        <w:t>deleteProduct</w:t>
-      </w:r>
-      <w:proofErr w:type="spellEnd"/>
-      <w:r>
-        <w:rPr>
-          <w:rFonts w:ascii="Consolas" w:hAnsi="Consolas" w:cs="Consolas"/>
-          <w:color w:val="000000"/>
-          <w:sz w:val="20"/>
-          <w:szCs w:val="20"/>
-        </w:rPr>
-        <w:t>(</w:t>
-      </w:r>
-      <w:proofErr w:type="spellStart"/>
-      <w:proofErr w:type="gramEnd"/>
-      <w:r>
-        <w:rPr>
-          <w:rFonts w:ascii="Consolas" w:hAnsi="Consolas" w:cs="Consolas"/>
-          <w:color w:val="000000"/>
-          <w:sz w:val="20"/>
-          <w:szCs w:val="20"/>
-        </w:rPr>
-        <w:t>String</w:t>
-      </w:r>
-      <w:proofErr w:type="spellEnd"/>
-      <w:r>
-        <w:rPr>
-          <w:rFonts w:ascii="Consolas" w:hAnsi="Consolas" w:cs="Consolas"/>
-          <w:color w:val="000000"/>
-          <w:sz w:val="20"/>
-          <w:szCs w:val="20"/>
-        </w:rPr>
-        <w:t xml:space="preserve"> </w:t>
-      </w:r>
-      <w:r>
-        <w:rPr>
-          <w:rFonts w:ascii="Consolas" w:hAnsi="Consolas" w:cs="Consolas"/>
-          <w:color w:val="6A3E3E"/>
-          <w:sz w:val="20"/>
-          <w:szCs w:val="20"/>
-        </w:rPr>
-        <w:t>id</w:t>
-      </w:r>
-      <w:r>
-        <w:rPr>
-          <w:rFonts w:ascii="Consolas" w:hAnsi="Consolas" w:cs="Consolas"/>
-          <w:color w:val="000000"/>
-          <w:sz w:val="20"/>
-          <w:szCs w:val="20"/>
-        </w:rPr>
-        <w:t>) {</w:t>
-      </w:r>
-      <w:r>
-        <w:rPr>
-          <w:rFonts w:ascii="Consolas" w:hAnsi="Consolas" w:cs="Consolas"/>
-          <w:color w:val="000000"/>
-          <w:sz w:val="20"/>
-          <w:szCs w:val="20"/>
-        </w:rPr>
-        <w:tab/>
-      </w:r>
-    </w:p>
-    <w:p>
-      <w:pPr>
-        <w:autoSpaceDE w:val="0"/>
-        <w:autoSpaceDN w:val="0"/>
-        <w:adjustRightInd w:val="0"/>
-        <w:spacing w:after="0" w:line="240" w:lineRule="auto"/>
-        <w:rPr>
-          <w:rFonts w:ascii="Consolas" w:hAnsi="Consolas" w:cs="Consolas"/>
-          <w:sz w:val="20"/>
-          <w:szCs w:val="20"/>
-        </w:rPr>
-      </w:pPr>
-      <w:r>
-        <w:rPr>
-          <w:rFonts w:ascii="Consolas" w:hAnsi="Consolas" w:cs="Consolas"/>
-          <w:color w:val="000000"/>
-          <w:sz w:val="20"/>
-          <w:szCs w:val="20"/>
-        </w:rPr>
-        <w:tab/>
-      </w:r>
-      <w:r>
-        <w:rPr>
-          <w:rFonts w:ascii="Consolas" w:hAnsi="Consolas" w:cs="Consolas"/>
-          <w:color w:val="000000"/>
-          <w:sz w:val="20"/>
-          <w:szCs w:val="20"/>
-        </w:rPr>
-        <w:tab/>
-      </w:r>
-      <w:proofErr w:type="spellStart"/>
-      <w:r>
-        <w:rPr>
-          <w:rFonts w:ascii="Consolas" w:hAnsi="Consolas" w:cs="Consolas"/>
-          <w:color w:val="000000"/>
-          <w:sz w:val="20"/>
-          <w:szCs w:val="20"/>
-        </w:rPr>
-        <w:t>Product</w:t>
-      </w:r>
-      <w:proofErr w:type="spellEnd"/>
-      <w:r>
-        <w:rPr>
-          <w:rFonts w:ascii="Consolas" w:hAnsi="Consolas" w:cs="Consolas"/>
-          <w:color w:val="000000"/>
-          <w:sz w:val="20"/>
-          <w:szCs w:val="20"/>
-        </w:rPr>
-        <w:t xml:space="preserve"> </w:t>
-      </w:r>
-      <w:proofErr w:type="spellStart"/>
-      <w:r>
-        <w:rPr>
-          <w:rFonts w:ascii="Consolas" w:hAnsi="Consolas" w:cs="Consolas"/>
-          <w:color w:val="6A3E3E"/>
-          <w:sz w:val="20"/>
-          <w:szCs w:val="20"/>
-        </w:rPr>
-        <w:t>findProduct</w:t>
-      </w:r>
-      <w:proofErr w:type="spellEnd"/>
-      <w:r>
-        <w:rPr>
-          <w:rFonts w:ascii="Consolas" w:hAnsi="Consolas" w:cs="Consolas"/>
-          <w:color w:val="000000"/>
-          <w:sz w:val="20"/>
-          <w:szCs w:val="20"/>
-        </w:rPr>
-        <w:t xml:space="preserve">= </w:t>
-      </w:r>
-      <w:proofErr w:type="spellStart"/>
-      <w:r>
-        <w:rPr>
-          <w:rFonts w:ascii="Consolas" w:hAnsi="Consolas" w:cs="Consolas"/>
-          <w:color w:val="000000"/>
-          <w:sz w:val="20"/>
-          <w:szCs w:val="20"/>
-        </w:rPr>
-        <w:t>findProduct</w:t>
-      </w:r>
-      <w:proofErr w:type="spellEnd"/>
-      <w:r>
-        <w:rPr>
-          <w:rFonts w:ascii="Consolas" w:hAnsi="Consolas" w:cs="Consolas"/>
-          <w:color w:val="000000"/>
-          <w:sz w:val="20"/>
-          <w:szCs w:val="20"/>
-        </w:rPr>
-        <w:t>(</w:t>
-      </w:r>
-      <w:r>
-        <w:rPr>
-          <w:rFonts w:ascii="Consolas" w:hAnsi="Consolas" w:cs="Consolas"/>
-          <w:color w:val="6A3E3E"/>
-          <w:sz w:val="20"/>
-          <w:szCs w:val="20"/>
-        </w:rPr>
-        <w:t>id</w:t>
-      </w:r>
-      <w:r>
-        <w:rPr>
-          <w:rFonts w:ascii="Consolas" w:hAnsi="Consolas" w:cs="Consolas"/>
-          <w:color w:val="000000"/>
-          <w:sz w:val="20"/>
-          <w:szCs w:val="20"/>
-        </w:rPr>
-        <w:t>);</w:t>
-      </w:r>
-    </w:p>
-    <w:p>
-      <w:pPr>
-        <w:autoSpaceDE w:val="0"/>
-        <w:autoSpaceDN w:val="0"/>
-        <w:adjustRightInd w:val="0"/>
-        <w:spacing w:after="0" w:line="240" w:lineRule="auto"/>
-        <w:rPr>
-          <w:rFonts w:ascii="Consolas" w:hAnsi="Consolas" w:cs="Consolas"/>
-          <w:sz w:val="20"/>
-          <w:szCs w:val="20"/>
-        </w:rPr>
-      </w:pPr>
-      <w:r>
-        <w:rPr>
-          <w:rFonts w:ascii="Consolas" w:hAnsi="Consolas" w:cs="Consolas"/>
-          <w:color w:val="000000"/>
-          <w:sz w:val="20"/>
-          <w:szCs w:val="20"/>
-        </w:rPr>
-        <w:tab/>
-      </w:r>
-      <w:r>
-        <w:rPr>
-          <w:rFonts w:ascii="Consolas" w:hAnsi="Consolas" w:cs="Consolas"/>
-          <w:color w:val="000000"/>
-          <w:sz w:val="20"/>
-          <w:szCs w:val="20"/>
-        </w:rPr>
-        <w:tab/>
-      </w:r>
-    </w:p>
-    <w:p>
-      <w:pPr>
-        <w:autoSpaceDE w:val="0"/>
-        <w:autoSpaceDN w:val="0"/>
-        <w:adjustRightInd w:val="0"/>
-        <w:spacing w:after="0" w:line="240" w:lineRule="auto"/>
-        <w:rPr>
-          <w:rFonts w:ascii="Consolas" w:hAnsi="Consolas" w:cs="Consolas"/>
-          <w:sz w:val="20"/>
-          <w:szCs w:val="20"/>
-        </w:rPr>
-      </w:pPr>
-      <w:r>
-        <w:rPr>
-          <w:rFonts w:ascii="Consolas" w:hAnsi="Consolas" w:cs="Consolas"/>
-          <w:color w:val="000000"/>
-          <w:sz w:val="20"/>
-          <w:szCs w:val="20"/>
-        </w:rPr>
-        <w:tab/>
-      </w:r>
-      <w:r>
-        <w:rPr>
-          <w:rFonts w:ascii="Consolas" w:hAnsi="Consolas" w:cs="Consolas"/>
-          <w:color w:val="000000"/>
-          <w:sz w:val="20"/>
-          <w:szCs w:val="20"/>
-        </w:rPr>
-        <w:tab/>
-      </w:r>
-      <w:proofErr w:type="spellStart"/>
-      <w:r>
-        <w:rPr>
-          <w:rFonts w:ascii="Consolas" w:hAnsi="Consolas" w:cs="Consolas"/>
-          <w:b/>
-          <w:bCs/>
-          <w:color w:val="7F0055"/>
-          <w:sz w:val="20"/>
-          <w:szCs w:val="20"/>
-        </w:rPr>
-        <w:t>if</w:t>
-      </w:r>
-      <w:proofErr w:type="spellEnd"/>
-      <w:r>
-        <w:rPr>
-          <w:rFonts w:ascii="Consolas" w:hAnsi="Consolas" w:cs="Consolas"/>
-          <w:color w:val="000000"/>
-          <w:sz w:val="20"/>
-          <w:szCs w:val="20"/>
-        </w:rPr>
-        <w:t>(</w:t>
-      </w:r>
-      <w:proofErr w:type="spellStart"/>
-      <w:proofErr w:type="gramStart"/>
-      <w:r>
-        <w:rPr>
-          <w:rFonts w:ascii="Consolas" w:hAnsi="Consolas" w:cs="Consolas"/>
-          <w:color w:val="6A3E3E"/>
-          <w:sz w:val="20"/>
-          <w:szCs w:val="20"/>
-        </w:rPr>
-        <w:t>findProduct</w:t>
-      </w:r>
-      <w:proofErr w:type="spellEnd"/>
-      <w:r>
-        <w:rPr>
-          <w:rFonts w:ascii="Consolas" w:hAnsi="Consolas" w:cs="Consolas"/>
-          <w:color w:val="000000"/>
-          <w:sz w:val="20"/>
-          <w:szCs w:val="20"/>
-        </w:rPr>
-        <w:t>!=</w:t>
-      </w:r>
-      <w:proofErr w:type="spellStart"/>
-      <w:proofErr w:type="gramEnd"/>
-      <w:r>
-        <w:rPr>
-          <w:rFonts w:ascii="Consolas" w:hAnsi="Consolas" w:cs="Consolas"/>
-          <w:b/>
-          <w:bCs/>
-          <w:color w:val="7F0055"/>
-          <w:sz w:val="20"/>
-          <w:szCs w:val="20"/>
-        </w:rPr>
-        <w:t>null</w:t>
-      </w:r>
-      <w:proofErr w:type="spellEnd"/>
-      <w:r>
-        <w:rPr>
-          <w:rFonts w:ascii="Consolas" w:hAnsi="Consolas" w:cs="Consolas"/>
-          <w:color w:val="000000"/>
-          <w:sz w:val="20"/>
-          <w:szCs w:val="20"/>
-        </w:rPr>
-        <w:t>) {</w:t>
-      </w:r>
-    </w:p>
-    <w:p>
-      <w:pPr>
-        <w:autoSpaceDE w:val="0"/>
-        <w:autoSpaceDN w:val="0"/>
-        <w:adjustRightInd w:val="0"/>
-        <w:spacing w:after="0" w:line="240" w:lineRule="auto"/>
-        <w:rPr>
-          <w:rFonts w:ascii="Consolas" w:hAnsi="Consolas" w:cs="Consolas"/>
-          <w:sz w:val="20"/>
-          <w:szCs w:val="20"/>
-        </w:rPr>
-      </w:pPr>
-      <w:r>
-        <w:rPr>
-          <w:rFonts w:ascii="Consolas" w:hAnsi="Consolas" w:cs="Consolas"/>
-          <w:color w:val="000000"/>
-          <w:sz w:val="20"/>
-          <w:szCs w:val="20"/>
-        </w:rPr>
-        <w:tab/>
-      </w:r>
-      <w:r>
-        <w:rPr>
-          <w:rFonts w:ascii="Consolas" w:hAnsi="Consolas" w:cs="Consolas"/>
-          <w:color w:val="000000"/>
-          <w:sz w:val="20"/>
-          <w:szCs w:val="20"/>
-        </w:rPr>
-        <w:tab/>
-      </w:r>
-      <w:r>
-        <w:rPr>
-          <w:rFonts w:ascii="Consolas" w:hAnsi="Consolas" w:cs="Consolas"/>
-          <w:color w:val="000000"/>
-          <w:sz w:val="20"/>
-          <w:szCs w:val="20"/>
-        </w:rPr>
-        <w:tab/>
-      </w:r>
-      <w:proofErr w:type="spellStart"/>
-      <w:proofErr w:type="gramStart"/>
-      <w:r>
-        <w:rPr>
-          <w:rFonts w:ascii="Consolas" w:hAnsi="Consolas" w:cs="Consolas"/>
-          <w:color w:val="0000C0"/>
-          <w:sz w:val="20"/>
-          <w:szCs w:val="20"/>
-        </w:rPr>
-        <w:t>products</w:t>
-      </w:r>
-      <w:r>
-        <w:rPr>
-          <w:rFonts w:ascii="Consolas" w:hAnsi="Consolas" w:cs="Consolas"/>
-          <w:color w:val="000000"/>
-          <w:sz w:val="20"/>
-          <w:szCs w:val="20"/>
-        </w:rPr>
-        <w:t>.remove</w:t>
-      </w:r>
-      <w:proofErr w:type="spellEnd"/>
-      <w:proofErr w:type="gramEnd"/>
-      <w:r>
-        <w:rPr>
-          <w:rFonts w:ascii="Consolas" w:hAnsi="Consolas" w:cs="Consolas"/>
-          <w:color w:val="000000"/>
-          <w:sz w:val="20"/>
-          <w:szCs w:val="20"/>
-        </w:rPr>
-        <w:t>(</w:t>
-      </w:r>
-      <w:proofErr w:type="spellStart"/>
-      <w:r>
-        <w:rPr>
-          <w:rFonts w:ascii="Consolas" w:hAnsi="Consolas" w:cs="Consolas"/>
-          <w:color w:val="6A3E3E"/>
-          <w:sz w:val="20"/>
-          <w:szCs w:val="20"/>
-        </w:rPr>
-        <w:t>findProduct</w:t>
-      </w:r>
-      <w:proofErr w:type="spellEnd"/>
-      <w:r>
-        <w:rPr>
-          <w:rFonts w:ascii="Consolas" w:hAnsi="Consolas" w:cs="Consolas"/>
-          <w:color w:val="000000"/>
-          <w:sz w:val="20"/>
-          <w:szCs w:val="20"/>
-        </w:rPr>
-        <w:t>);</w:t>
-      </w:r>
-    </w:p>
-    <w:p>
-      <w:pPr>
-        <w:autoSpaceDE w:val="0"/>
-        <w:autoSpaceDN w:val="0"/>
-        <w:adjustRightInd w:val="0"/>
-        <w:spacing w:after="0" w:line="240" w:lineRule="auto"/>
-        <w:rPr>
-          <w:rFonts w:ascii="Consolas" w:hAnsi="Consolas" w:cs="Consolas"/>
-          <w:sz w:val="20"/>
-          <w:szCs w:val="20"/>
-        </w:rPr>
-      </w:pPr>
-      <w:r>
-        <w:rPr>
-          <w:rFonts w:ascii="Consolas" w:hAnsi="Consolas" w:cs="Consolas"/>
-          <w:color w:val="000000"/>
-          <w:sz w:val="20"/>
-          <w:szCs w:val="20"/>
-        </w:rPr>
-        <w:tab/>
-      </w:r>
-      <w:r>
-        <w:rPr>
-          <w:rFonts w:ascii="Consolas" w:hAnsi="Consolas" w:cs="Consolas"/>
-          <w:color w:val="000000"/>
-          <w:sz w:val="20"/>
-          <w:szCs w:val="20"/>
-        </w:rPr>
-        <w:tab/>
-        <w:t>}</w:t>
-      </w:r>
-    </w:p>
-    <w:p>
-      <w:pPr>
-        <w:autoSpaceDE w:val="0"/>
-        <w:autoSpaceDN w:val="0"/>
-        <w:adjustRightInd w:val="0"/>
-        <w:spacing w:after="0" w:line="240" w:lineRule="auto"/>
-        <w:rPr>
-          <w:rFonts w:ascii="Consolas" w:hAnsi="Consolas" w:cs="Consolas"/>
-          <w:sz w:val="20"/>
-          <w:szCs w:val="20"/>
-        </w:rPr>
-      </w:pPr>
-      <w:r>
-        <w:rPr>
-          <w:rFonts w:ascii="Consolas" w:hAnsi="Consolas" w:cs="Consolas"/>
-          <w:color w:val="000000"/>
-          <w:sz w:val="20"/>
-          <w:szCs w:val="20"/>
-        </w:rPr>
-        <w:tab/>
-      </w:r>
-      <w:r>
-        <w:rPr>
-          <w:rFonts w:ascii="Consolas" w:hAnsi="Consolas" w:cs="Consolas"/>
-          <w:color w:val="000000"/>
-          <w:sz w:val="20"/>
-          <w:szCs w:val="20"/>
-        </w:rPr>
-        <w:tab/>
-      </w:r>
-      <w:proofErr w:type="spellStart"/>
-      <w:r>
-        <w:rPr>
-          <w:rFonts w:ascii="Consolas" w:hAnsi="Consolas" w:cs="Consolas"/>
-          <w:b/>
-          <w:bCs/>
-          <w:color w:val="7F0055"/>
-          <w:sz w:val="20"/>
-          <w:szCs w:val="20"/>
-        </w:rPr>
-        <w:t>else</w:t>
-      </w:r>
-      <w:proofErr w:type="spellEnd"/>
-      <w:r>
-        <w:rPr>
-          <w:rFonts w:ascii="Consolas" w:hAnsi="Consolas" w:cs="Consolas"/>
-          <w:color w:val="000000"/>
-          <w:sz w:val="20"/>
-          <w:szCs w:val="20"/>
-        </w:rPr>
-        <w:t xml:space="preserve"> {</w:t>
-      </w:r>
-    </w:p>
-    <w:p>
-      <w:pPr>
-        <w:autoSpaceDE w:val="0"/>
-        <w:autoSpaceDN w:val="0"/>
-        <w:adjustRightInd w:val="0"/>
-        <w:spacing w:after="0" w:line="240" w:lineRule="auto"/>
-        <w:rPr>
-          <w:rFonts w:ascii="Consolas" w:hAnsi="Consolas" w:cs="Consolas"/>
-          <w:sz w:val="20"/>
-          <w:szCs w:val="20"/>
-        </w:rPr>
-      </w:pPr>
-      <w:r>
-        <w:rPr>
-          <w:rFonts w:ascii="Consolas" w:hAnsi="Consolas" w:cs="Consolas"/>
-          <w:color w:val="000000"/>
-          <w:sz w:val="20"/>
-          <w:szCs w:val="20"/>
-        </w:rPr>
-        <w:tab/>
-      </w:r>
-      <w:r>
-        <w:rPr>
-          <w:rFonts w:ascii="Consolas" w:hAnsi="Consolas" w:cs="Consolas"/>
-          <w:color w:val="000000"/>
-          <w:sz w:val="20"/>
-          <w:szCs w:val="20"/>
-        </w:rPr>
-        <w:tab/>
-      </w:r>
-      <w:r>
-        <w:rPr>
-          <w:rFonts w:ascii="Consolas" w:hAnsi="Consolas" w:cs="Consolas"/>
-          <w:color w:val="000000"/>
-          <w:sz w:val="20"/>
-          <w:szCs w:val="20"/>
-        </w:rPr>
-        <w:tab/>
-      </w:r>
-      <w:proofErr w:type="spellStart"/>
-      <w:r>
-        <w:rPr>
-          <w:rFonts w:ascii="Consolas" w:hAnsi="Consolas" w:cs="Consolas"/>
-          <w:color w:val="000000"/>
-          <w:sz w:val="20"/>
-          <w:szCs w:val="20"/>
-        </w:rPr>
-        <w:t>Alert</w:t>
-      </w:r>
-      <w:proofErr w:type="spellEnd"/>
-      <w:r>
-        <w:rPr>
-          <w:rFonts w:ascii="Consolas" w:hAnsi="Consolas" w:cs="Consolas"/>
-          <w:color w:val="000000"/>
-          <w:sz w:val="20"/>
-          <w:szCs w:val="20"/>
-        </w:rPr>
-        <w:t xml:space="preserve"> </w:t>
-      </w:r>
-      <w:proofErr w:type="spellStart"/>
-      <w:r>
-        <w:rPr>
-          <w:rFonts w:ascii="Consolas" w:hAnsi="Consolas" w:cs="Consolas"/>
-          <w:color w:val="6A3E3E"/>
-          <w:sz w:val="20"/>
-          <w:szCs w:val="20"/>
-        </w:rPr>
-        <w:t>alert</w:t>
-      </w:r>
-      <w:proofErr w:type="spellEnd"/>
-      <w:r>
-        <w:rPr>
-          <w:rFonts w:ascii="Consolas" w:hAnsi="Consolas" w:cs="Consolas"/>
-          <w:color w:val="000000"/>
-          <w:sz w:val="20"/>
-          <w:szCs w:val="20"/>
-        </w:rPr>
-        <w:t xml:space="preserve"> = </w:t>
-      </w:r>
-      <w:r>
-        <w:rPr>
-          <w:rFonts w:ascii="Consolas" w:hAnsi="Consolas" w:cs="Consolas"/>
-          <w:b/>
-          <w:bCs/>
-          <w:color w:val="7F0055"/>
-          <w:sz w:val="20"/>
-          <w:szCs w:val="20"/>
-        </w:rPr>
-        <w:t>new</w:t>
-      </w:r>
-      <w:r>
-        <w:rPr>
-          <w:rFonts w:ascii="Consolas" w:hAnsi="Consolas" w:cs="Consolas"/>
-          <w:color w:val="000000"/>
-          <w:sz w:val="20"/>
-          <w:szCs w:val="20"/>
-        </w:rPr>
-        <w:t xml:space="preserve"> </w:t>
-      </w:r>
-      <w:proofErr w:type="spellStart"/>
-      <w:proofErr w:type="gramStart"/>
-      <w:r>
-        <w:rPr>
-          <w:rFonts w:ascii="Consolas" w:hAnsi="Consolas" w:cs="Consolas"/>
-          <w:color w:val="000000"/>
-          <w:sz w:val="20"/>
-          <w:szCs w:val="20"/>
-        </w:rPr>
-        <w:t>Alert</w:t>
-      </w:r>
-      <w:proofErr w:type="spellEnd"/>
-      <w:r>
-        <w:rPr>
-          <w:rFonts w:ascii="Consolas" w:hAnsi="Consolas" w:cs="Consolas"/>
-          <w:color w:val="000000"/>
-          <w:sz w:val="20"/>
-          <w:szCs w:val="20"/>
-        </w:rPr>
-        <w:t>(</w:t>
-      </w:r>
-      <w:proofErr w:type="spellStart"/>
-      <w:proofErr w:type="gramEnd"/>
-      <w:r>
-        <w:rPr>
-          <w:rFonts w:ascii="Consolas" w:hAnsi="Consolas" w:cs="Consolas"/>
-          <w:color w:val="000000"/>
-          <w:sz w:val="20"/>
-          <w:szCs w:val="20"/>
-        </w:rPr>
-        <w:t>AlertType.</w:t>
-      </w:r>
-      <w:r>
-        <w:rPr>
-          <w:rFonts w:ascii="Consolas" w:hAnsi="Consolas" w:cs="Consolas"/>
-          <w:b/>
-          <w:bCs/>
-          <w:i/>
-          <w:iCs/>
-          <w:color w:val="0000C0"/>
-          <w:sz w:val="20"/>
-          <w:szCs w:val="20"/>
-        </w:rPr>
-        <w:t>ERROR</w:t>
-      </w:r>
-      <w:proofErr w:type="spellEnd"/>
-      <w:r>
-        <w:rPr>
-          <w:rFonts w:ascii="Consolas" w:hAnsi="Consolas" w:cs="Consolas"/>
-          <w:color w:val="000000"/>
-          <w:sz w:val="20"/>
-          <w:szCs w:val="20"/>
-        </w:rPr>
-        <w:t>);</w:t>
-      </w:r>
-    </w:p>
-    <w:p>
-      <w:pPr>
-        <w:autoSpaceDE w:val="0"/>
-        <w:autoSpaceDN w:val="0"/>
-        <w:adjustRightInd w:val="0"/>
-        <w:spacing w:after="0" w:line="240" w:lineRule="auto"/>
-        <w:rPr>
-          <w:rFonts w:ascii="Consolas" w:hAnsi="Consolas" w:cs="Consolas"/>
-          <w:sz w:val="20"/>
-          <w:szCs w:val="20"/>
-        </w:rPr>
-      </w:pPr>
-      <w:r>
-        <w:rPr>
-          <w:rFonts w:ascii="Consolas" w:hAnsi="Consolas" w:cs="Consolas"/>
-          <w:color w:val="000000"/>
-          <w:sz w:val="20"/>
-          <w:szCs w:val="20"/>
-        </w:rPr>
-        <w:tab/>
-      </w:r>
-      <w:r>
-        <w:rPr>
-          <w:rFonts w:ascii="Consolas" w:hAnsi="Consolas" w:cs="Consolas"/>
-          <w:color w:val="000000"/>
-          <w:sz w:val="20"/>
-          <w:szCs w:val="20"/>
-        </w:rPr>
-        <w:tab/>
-      </w:r>
-      <w:r>
-        <w:rPr>
-          <w:rFonts w:ascii="Consolas" w:hAnsi="Consolas" w:cs="Consolas"/>
-          <w:color w:val="000000"/>
-          <w:sz w:val="20"/>
-          <w:szCs w:val="20"/>
-        </w:rPr>
-        <w:tab/>
-      </w:r>
-      <w:proofErr w:type="spellStart"/>
-      <w:proofErr w:type="gramStart"/>
-      <w:r>
-        <w:rPr>
-          <w:rFonts w:ascii="Consolas" w:hAnsi="Consolas" w:cs="Consolas"/>
-          <w:color w:val="6A3E3E"/>
-          <w:sz w:val="20"/>
-          <w:szCs w:val="20"/>
-        </w:rPr>
-        <w:t>alert</w:t>
-      </w:r>
-      <w:r>
-        <w:rPr>
-          <w:rFonts w:ascii="Consolas" w:hAnsi="Consolas" w:cs="Consolas"/>
-          <w:color w:val="000000"/>
-          <w:sz w:val="20"/>
-          <w:szCs w:val="20"/>
-        </w:rPr>
-        <w:t>.setTitle</w:t>
-      </w:r>
-      <w:proofErr w:type="spellEnd"/>
-      <w:proofErr w:type="gramEnd"/>
-      <w:r>
-        <w:rPr>
-          <w:rFonts w:ascii="Consolas" w:hAnsi="Consolas" w:cs="Consolas"/>
-          <w:color w:val="000000"/>
-          <w:sz w:val="20"/>
-          <w:szCs w:val="20"/>
-        </w:rPr>
-        <w:t>(</w:t>
-      </w:r>
-      <w:r>
-        <w:rPr>
-          <w:rFonts w:ascii="Consolas" w:hAnsi="Consolas" w:cs="Consolas"/>
-          <w:color w:val="2A00FF"/>
-          <w:sz w:val="20"/>
-          <w:szCs w:val="20"/>
-        </w:rPr>
-        <w:t>"Error al encontrar producto"</w:t>
-      </w:r>
-      <w:r>
-        <w:rPr>
-          <w:rFonts w:ascii="Consolas" w:hAnsi="Consolas" w:cs="Consolas"/>
-          <w:color w:val="000000"/>
-          <w:sz w:val="20"/>
-          <w:szCs w:val="20"/>
-        </w:rPr>
-        <w:t>);</w:t>
-      </w:r>
-    </w:p>
-    <w:p>
-      <w:pPr>
-        <w:autoSpaceDE w:val="0"/>
-        <w:autoSpaceDN w:val="0"/>
-        <w:adjustRightInd w:val="0"/>
-        <w:spacing w:after="0" w:line="240" w:lineRule="auto"/>
-        <w:rPr>
-          <w:rFonts w:ascii="Consolas" w:hAnsi="Consolas" w:cs="Consolas"/>
-          <w:sz w:val="20"/>
-          <w:szCs w:val="20"/>
-        </w:rPr>
-      </w:pPr>
-      <w:r>
-        <w:rPr>
-          <w:rFonts w:ascii="Consolas" w:hAnsi="Consolas" w:cs="Consolas"/>
-          <w:color w:val="000000"/>
-          <w:sz w:val="20"/>
-          <w:szCs w:val="20"/>
-        </w:rPr>
-        <w:tab/>
-      </w:r>
-      <w:r>
-        <w:rPr>
-          <w:rFonts w:ascii="Consolas" w:hAnsi="Consolas" w:cs="Consolas"/>
-          <w:color w:val="000000"/>
-          <w:sz w:val="20"/>
-          <w:szCs w:val="20"/>
-        </w:rPr>
-        <w:tab/>
-      </w:r>
-      <w:r>
-        <w:rPr>
-          <w:rFonts w:ascii="Consolas" w:hAnsi="Consolas" w:cs="Consolas"/>
-          <w:color w:val="000000"/>
-          <w:sz w:val="20"/>
-          <w:szCs w:val="20"/>
-        </w:rPr>
-        <w:tab/>
-      </w:r>
-      <w:proofErr w:type="spellStart"/>
-      <w:proofErr w:type="gramStart"/>
-      <w:r>
-        <w:rPr>
-          <w:rFonts w:ascii="Consolas" w:hAnsi="Consolas" w:cs="Consolas"/>
-          <w:color w:val="6A3E3E"/>
-          <w:sz w:val="20"/>
-          <w:szCs w:val="20"/>
-        </w:rPr>
-        <w:t>alert</w:t>
-      </w:r>
-      <w:r>
-        <w:rPr>
-          <w:rFonts w:ascii="Consolas" w:hAnsi="Consolas" w:cs="Consolas"/>
-          <w:color w:val="000000"/>
-          <w:sz w:val="20"/>
-          <w:szCs w:val="20"/>
-        </w:rPr>
-        <w:t>.setHeaderText</w:t>
-      </w:r>
-      <w:proofErr w:type="spellEnd"/>
-      <w:proofErr w:type="gramEnd"/>
-      <w:r>
-        <w:rPr>
-          <w:rFonts w:ascii="Consolas" w:hAnsi="Consolas" w:cs="Consolas"/>
-          <w:color w:val="000000"/>
-          <w:sz w:val="20"/>
-          <w:szCs w:val="20"/>
-        </w:rPr>
-        <w:t>(</w:t>
-      </w:r>
-      <w:r>
-        <w:rPr>
-          <w:rFonts w:ascii="Consolas" w:hAnsi="Consolas" w:cs="Consolas"/>
-          <w:color w:val="2A00FF"/>
-          <w:sz w:val="20"/>
-          <w:szCs w:val="20"/>
-        </w:rPr>
-        <w:t>"Producto inexistente"</w:t>
-      </w:r>
-      <w:r>
-        <w:rPr>
-          <w:rFonts w:ascii="Consolas" w:hAnsi="Consolas" w:cs="Consolas"/>
-          <w:color w:val="000000"/>
-          <w:sz w:val="20"/>
-          <w:szCs w:val="20"/>
-        </w:rPr>
-        <w:t>);</w:t>
-      </w:r>
-    </w:p>
-    <w:p>
-      <w:pPr>
-        <w:autoSpaceDE w:val="0"/>
-        <w:autoSpaceDN w:val="0"/>
-        <w:adjustRightInd w:val="0"/>
-        <w:spacing w:after="0" w:line="240" w:lineRule="auto"/>
-        <w:rPr>
-          <w:rFonts w:ascii="Consolas" w:hAnsi="Consolas" w:cs="Consolas"/>
-          <w:sz w:val="20"/>
-          <w:szCs w:val="20"/>
-        </w:rPr>
-      </w:pPr>
-      <w:r>
-        <w:rPr>
-          <w:rFonts w:ascii="Consolas" w:hAnsi="Consolas" w:cs="Consolas"/>
-          <w:color w:val="000000"/>
-          <w:sz w:val="20"/>
-          <w:szCs w:val="20"/>
-        </w:rPr>
-        <w:tab/>
-      </w:r>
-      <w:r>
-        <w:rPr>
-          <w:rFonts w:ascii="Consolas" w:hAnsi="Consolas" w:cs="Consolas"/>
-          <w:color w:val="000000"/>
-          <w:sz w:val="20"/>
-          <w:szCs w:val="20"/>
-        </w:rPr>
-        <w:tab/>
-      </w:r>
-      <w:r>
-        <w:rPr>
-          <w:rFonts w:ascii="Consolas" w:hAnsi="Consolas" w:cs="Consolas"/>
-          <w:color w:val="000000"/>
-          <w:sz w:val="20"/>
-          <w:szCs w:val="20"/>
-        </w:rPr>
-        <w:tab/>
-      </w:r>
-      <w:proofErr w:type="spellStart"/>
-      <w:proofErr w:type="gramStart"/>
-      <w:r>
-        <w:rPr>
-          <w:rFonts w:ascii="Consolas" w:hAnsi="Consolas" w:cs="Consolas"/>
-          <w:color w:val="6A3E3E"/>
-          <w:sz w:val="20"/>
-          <w:szCs w:val="20"/>
-        </w:rPr>
-        <w:t>alert</w:t>
-      </w:r>
-      <w:r>
-        <w:rPr>
-          <w:rFonts w:ascii="Consolas" w:hAnsi="Consolas" w:cs="Consolas"/>
-          <w:color w:val="000000"/>
-          <w:sz w:val="20"/>
-          <w:szCs w:val="20"/>
-        </w:rPr>
-        <w:t>.setContentText</w:t>
-      </w:r>
-      <w:proofErr w:type="spellEnd"/>
-      <w:proofErr w:type="gramEnd"/>
-      <w:r>
-        <w:rPr>
-          <w:rFonts w:ascii="Consolas" w:hAnsi="Consolas" w:cs="Consolas"/>
-          <w:color w:val="000000"/>
-          <w:sz w:val="20"/>
-          <w:szCs w:val="20"/>
-        </w:rPr>
-        <w:t>(</w:t>
-      </w:r>
-      <w:r>
-        <w:rPr>
-          <w:rFonts w:ascii="Consolas" w:hAnsi="Consolas" w:cs="Consolas"/>
-          <w:color w:val="2A00FF"/>
-          <w:sz w:val="20"/>
-          <w:szCs w:val="20"/>
-        </w:rPr>
-        <w:t>"El producto con id "</w:t>
-      </w:r>
-      <w:r>
-        <w:rPr>
-          <w:rFonts w:ascii="Consolas" w:hAnsi="Consolas" w:cs="Consolas"/>
-          <w:color w:val="000000"/>
-          <w:sz w:val="20"/>
-          <w:szCs w:val="20"/>
-        </w:rPr>
-        <w:t>+</w:t>
-      </w:r>
-      <w:r>
-        <w:rPr>
-          <w:rFonts w:ascii="Consolas" w:hAnsi="Consolas" w:cs="Consolas"/>
-          <w:color w:val="6A3E3E"/>
-          <w:sz w:val="20"/>
-          <w:szCs w:val="20"/>
-        </w:rPr>
-        <w:t>id</w:t>
-      </w:r>
-      <w:r>
-        <w:rPr>
-          <w:rFonts w:ascii="Consolas" w:hAnsi="Consolas" w:cs="Consolas"/>
-          <w:color w:val="000000"/>
-          <w:sz w:val="20"/>
-          <w:szCs w:val="20"/>
-        </w:rPr>
-        <w:t>+</w:t>
-      </w:r>
-      <w:r>
-        <w:rPr>
-          <w:rFonts w:ascii="Consolas" w:hAnsi="Consolas" w:cs="Consolas"/>
-          <w:color w:val="2A00FF"/>
-          <w:sz w:val="20"/>
-          <w:szCs w:val="20"/>
-        </w:rPr>
-        <w:t>" no está actualmente en la lista de productos del restaurante."</w:t>
-      </w:r>
-      <w:r>
-        <w:rPr>
-          <w:rFonts w:ascii="Consolas" w:hAnsi="Consolas" w:cs="Consolas"/>
-          <w:color w:val="000000"/>
-          <w:sz w:val="20"/>
-          <w:szCs w:val="20"/>
-        </w:rPr>
-        <w:t>);</w:t>
-      </w:r>
-    </w:p>
-    <w:p>
-      <w:pPr>
-        <w:autoSpaceDE w:val="0"/>
-        <w:autoSpaceDN w:val="0"/>
-        <w:adjustRightInd w:val="0"/>
-        <w:spacing w:after="0" w:line="240" w:lineRule="auto"/>
-        <w:rPr>
-          <w:rFonts w:ascii="Consolas" w:hAnsi="Consolas" w:cs="Consolas"/>
-          <w:sz w:val="20"/>
-          <w:szCs w:val="20"/>
-        </w:rPr>
-      </w:pPr>
-      <w:r>
-        <w:rPr>
-          <w:rFonts w:ascii="Consolas" w:hAnsi="Consolas" w:cs="Consolas"/>
-          <w:color w:val="000000"/>
-          <w:sz w:val="20"/>
-          <w:szCs w:val="20"/>
-        </w:rPr>
-        <w:lastRenderedPageBreak/>
-        <w:tab/>
-      </w:r>
-      <w:r>
-        <w:rPr>
-          <w:rFonts w:ascii="Consolas" w:hAnsi="Consolas" w:cs="Consolas"/>
-          <w:color w:val="000000"/>
-          <w:sz w:val="20"/>
-          <w:szCs w:val="20"/>
-        </w:rPr>
-        <w:tab/>
-      </w:r>
-      <w:r>
-        <w:rPr>
-          <w:rFonts w:ascii="Consolas" w:hAnsi="Consolas" w:cs="Consolas"/>
-          <w:color w:val="000000"/>
-          <w:sz w:val="20"/>
-          <w:szCs w:val="20"/>
-        </w:rPr>
-        <w:tab/>
-      </w:r>
-      <w:proofErr w:type="spellStart"/>
-      <w:proofErr w:type="gramStart"/>
-      <w:r>
-        <w:rPr>
-          <w:rFonts w:ascii="Consolas" w:hAnsi="Consolas" w:cs="Consolas"/>
-          <w:color w:val="6A3E3E"/>
-          <w:sz w:val="20"/>
-          <w:szCs w:val="20"/>
-        </w:rPr>
-        <w:t>alert</w:t>
-      </w:r>
-      <w:r>
-        <w:rPr>
-          <w:rFonts w:ascii="Consolas" w:hAnsi="Consolas" w:cs="Consolas"/>
-          <w:color w:val="000000"/>
-          <w:sz w:val="20"/>
-          <w:szCs w:val="20"/>
-        </w:rPr>
-        <w:t>.showAndWait</w:t>
-      </w:r>
-      <w:proofErr w:type="spellEnd"/>
-      <w:proofErr w:type="gramEnd"/>
-      <w:r>
-        <w:rPr>
-          <w:rFonts w:ascii="Consolas" w:hAnsi="Consolas" w:cs="Consolas"/>
-          <w:color w:val="000000"/>
-          <w:sz w:val="20"/>
-          <w:szCs w:val="20"/>
-        </w:rPr>
-        <w:t>();</w:t>
-      </w:r>
-    </w:p>
-    <w:p>
-      <w:pPr>
-        <w:autoSpaceDE w:val="0"/>
-        <w:autoSpaceDN w:val="0"/>
-        <w:adjustRightInd w:val="0"/>
-        <w:spacing w:after="0" w:line="240" w:lineRule="auto"/>
-        <w:rPr>
-          <w:rFonts w:ascii="Consolas" w:hAnsi="Consolas" w:cs="Consolas"/>
-          <w:sz w:val="20"/>
-          <w:szCs w:val="20"/>
-        </w:rPr>
-      </w:pPr>
-      <w:r>
-        <w:rPr>
-          <w:rFonts w:ascii="Consolas" w:hAnsi="Consolas" w:cs="Consolas"/>
-          <w:color w:val="000000"/>
-          <w:sz w:val="20"/>
-          <w:szCs w:val="20"/>
-        </w:rPr>
-        <w:tab/>
-      </w:r>
-      <w:r>
-        <w:rPr>
-          <w:rFonts w:ascii="Consolas" w:hAnsi="Consolas" w:cs="Consolas"/>
-          <w:color w:val="000000"/>
-          <w:sz w:val="20"/>
-          <w:szCs w:val="20"/>
-        </w:rPr>
-        <w:tab/>
-        <w:t>}</w:t>
-      </w:r>
-    </w:p>
-    <w:p>
-      <w:pPr>
-        <w:autoSpaceDE w:val="0"/>
-        <w:autoSpaceDN w:val="0"/>
-        <w:adjustRightInd w:val="0"/>
-        <w:spacing w:after="0" w:line="240" w:lineRule="auto"/>
-        <w:rPr>
-          <w:rFonts w:ascii="Consolas" w:hAnsi="Consolas" w:cs="Consolas"/>
-          <w:sz w:val="20"/>
-          <w:szCs w:val="20"/>
-        </w:rPr>
-      </w:pPr>
-      <w:r>
-        <w:rPr>
-          <w:rFonts w:ascii="Consolas" w:hAnsi="Consolas" w:cs="Consolas"/>
-          <w:color w:val="000000"/>
-          <w:sz w:val="20"/>
-          <w:szCs w:val="20"/>
-        </w:rPr>
-        <w:tab/>
-        <w:t>}</w:t>
-      </w:r>
-    </w:p>
-    <w:p>
-      <w:pPr>
-        <w:autoSpaceDE w:val="0"/>
-        <w:autoSpaceDN w:val="0"/>
-        <w:adjustRightInd w:val="0"/>
-        <w:spacing w:after="0" w:line="240" w:lineRule="auto"/>
-        <w:rPr>
-          <w:rFonts w:ascii="Consolas" w:hAnsi="Consolas" w:cs="Consolas"/>
-          <w:sz w:val="20"/>
-          <w:szCs w:val="20"/>
-        </w:rPr>
-      </w:pPr>
-      <w:r>
-        <w:rPr>
-          <w:rFonts w:ascii="Consolas" w:hAnsi="Consolas" w:cs="Consolas"/>
-          <w:color w:val="000000"/>
-          <w:sz w:val="20"/>
-          <w:szCs w:val="20"/>
-        </w:rPr>
-        <w:tab/>
-      </w:r>
-    </w:p>
-    <w:p>
-      <w:pPr>
-        <w:autoSpaceDE w:val="0"/>
-        <w:autoSpaceDN w:val="0"/>
-        <w:adjustRightInd w:val="0"/>
-        <w:spacing w:after="0" w:line="240" w:lineRule="auto"/>
-        <w:rPr>
-          <w:rFonts w:ascii="Consolas" w:hAnsi="Consolas" w:cs="Consolas"/>
-          <w:sz w:val="20"/>
-          <w:szCs w:val="20"/>
-        </w:rPr>
-      </w:pPr>
-      <w:r>
-        <w:rPr>
-          <w:rFonts w:ascii="Consolas" w:hAnsi="Consolas" w:cs="Consolas"/>
-          <w:color w:val="000000"/>
-          <w:sz w:val="20"/>
-          <w:szCs w:val="20"/>
-        </w:rPr>
-        <w:tab/>
-      </w:r>
-      <w:proofErr w:type="spellStart"/>
-      <w:r>
-        <w:rPr>
-          <w:rFonts w:ascii="Consolas" w:hAnsi="Consolas" w:cs="Consolas"/>
-          <w:b/>
-          <w:bCs/>
-          <w:color w:val="7F0055"/>
-          <w:sz w:val="20"/>
-          <w:szCs w:val="20"/>
-        </w:rPr>
-        <w:t>public</w:t>
-      </w:r>
-      <w:proofErr w:type="spellEnd"/>
-      <w:r>
-        <w:rPr>
-          <w:rFonts w:ascii="Consolas" w:hAnsi="Consolas" w:cs="Consolas"/>
-          <w:color w:val="000000"/>
-          <w:sz w:val="20"/>
-          <w:szCs w:val="20"/>
-        </w:rPr>
-        <w:t xml:space="preserve"> </w:t>
-      </w:r>
-      <w:proofErr w:type="spellStart"/>
-      <w:r>
-        <w:rPr>
-          <w:rFonts w:ascii="Consolas" w:hAnsi="Consolas" w:cs="Consolas"/>
-          <w:b/>
-          <w:bCs/>
-          <w:color w:val="7F0055"/>
-          <w:sz w:val="20"/>
-          <w:szCs w:val="20"/>
-        </w:rPr>
-        <w:t>void</w:t>
-      </w:r>
-      <w:proofErr w:type="spellEnd"/>
-      <w:r>
-        <w:rPr>
-          <w:rFonts w:ascii="Consolas" w:hAnsi="Consolas" w:cs="Consolas"/>
-          <w:color w:val="000000"/>
-          <w:sz w:val="20"/>
-          <w:szCs w:val="20"/>
-        </w:rPr>
-        <w:t xml:space="preserve"> </w:t>
-      </w:r>
-      <w:proofErr w:type="spellStart"/>
-      <w:proofErr w:type="gramStart"/>
-      <w:r>
-        <w:rPr>
-          <w:rFonts w:ascii="Consolas" w:hAnsi="Consolas" w:cs="Consolas"/>
-          <w:color w:val="000000"/>
-          <w:sz w:val="20"/>
-          <w:szCs w:val="20"/>
-        </w:rPr>
-        <w:t>updateProduct</w:t>
-      </w:r>
-      <w:proofErr w:type="spellEnd"/>
-      <w:r>
-        <w:rPr>
-          <w:rFonts w:ascii="Consolas" w:hAnsi="Consolas" w:cs="Consolas"/>
-          <w:color w:val="000000"/>
-          <w:sz w:val="20"/>
-          <w:szCs w:val="20"/>
-        </w:rPr>
-        <w:t>(</w:t>
-      </w:r>
-      <w:proofErr w:type="spellStart"/>
-      <w:proofErr w:type="gramEnd"/>
-      <w:r>
-        <w:rPr>
-          <w:rFonts w:ascii="Consolas" w:hAnsi="Consolas" w:cs="Consolas"/>
-          <w:color w:val="000000"/>
-          <w:sz w:val="20"/>
-          <w:szCs w:val="20"/>
-        </w:rPr>
-        <w:t>String</w:t>
-      </w:r>
-      <w:proofErr w:type="spellEnd"/>
-      <w:r>
-        <w:rPr>
-          <w:rFonts w:ascii="Consolas" w:hAnsi="Consolas" w:cs="Consolas"/>
-          <w:color w:val="000000"/>
-          <w:sz w:val="20"/>
-          <w:szCs w:val="20"/>
-        </w:rPr>
-        <w:t xml:space="preserve"> </w:t>
-      </w:r>
-      <w:proofErr w:type="spellStart"/>
-      <w:r>
-        <w:rPr>
-          <w:rFonts w:ascii="Consolas" w:hAnsi="Consolas" w:cs="Consolas"/>
-          <w:color w:val="6A3E3E"/>
-          <w:sz w:val="20"/>
-          <w:szCs w:val="20"/>
-        </w:rPr>
-        <w:t>id</w:t>
-      </w:r>
-      <w:r>
-        <w:rPr>
-          <w:rFonts w:ascii="Consolas" w:hAnsi="Consolas" w:cs="Consolas"/>
-          <w:color w:val="000000"/>
-          <w:sz w:val="20"/>
-          <w:szCs w:val="20"/>
-        </w:rPr>
-        <w:t>,String</w:t>
-      </w:r>
-      <w:proofErr w:type="spellEnd"/>
-      <w:r>
-        <w:rPr>
-          <w:rFonts w:ascii="Consolas" w:hAnsi="Consolas" w:cs="Consolas"/>
-          <w:color w:val="000000"/>
-          <w:sz w:val="20"/>
-          <w:szCs w:val="20"/>
-        </w:rPr>
-        <w:t xml:space="preserve"> </w:t>
-      </w:r>
-      <w:proofErr w:type="spellStart"/>
-      <w:r>
-        <w:rPr>
-          <w:rFonts w:ascii="Consolas" w:hAnsi="Consolas" w:cs="Consolas"/>
-          <w:color w:val="6A3E3E"/>
-          <w:sz w:val="20"/>
-          <w:szCs w:val="20"/>
-        </w:rPr>
-        <w:t>name</w:t>
-      </w:r>
-      <w:r>
-        <w:rPr>
-          <w:rFonts w:ascii="Consolas" w:hAnsi="Consolas" w:cs="Consolas"/>
-          <w:color w:val="000000"/>
-          <w:sz w:val="20"/>
-          <w:szCs w:val="20"/>
-        </w:rPr>
-        <w:t>,String</w:t>
-      </w:r>
-      <w:proofErr w:type="spellEnd"/>
-      <w:r>
-        <w:rPr>
-          <w:rFonts w:ascii="Consolas" w:hAnsi="Consolas" w:cs="Consolas"/>
-          <w:color w:val="000000"/>
-          <w:sz w:val="20"/>
-          <w:szCs w:val="20"/>
-        </w:rPr>
-        <w:t xml:space="preserve"> </w:t>
-      </w:r>
-      <w:proofErr w:type="spellStart"/>
-      <w:r>
-        <w:rPr>
-          <w:rFonts w:ascii="Consolas" w:hAnsi="Consolas" w:cs="Consolas"/>
-          <w:color w:val="6A3E3E"/>
-          <w:sz w:val="20"/>
-          <w:szCs w:val="20"/>
-        </w:rPr>
-        <w:t>category</w:t>
-      </w:r>
-      <w:r>
-        <w:rPr>
-          <w:rFonts w:ascii="Consolas" w:hAnsi="Consolas" w:cs="Consolas"/>
-          <w:color w:val="000000"/>
-          <w:sz w:val="20"/>
-          <w:szCs w:val="20"/>
-        </w:rPr>
-        <w:t>,String</w:t>
-      </w:r>
-      <w:proofErr w:type="spellEnd"/>
-      <w:r>
-        <w:rPr>
-          <w:rFonts w:ascii="Consolas" w:hAnsi="Consolas" w:cs="Consolas"/>
-          <w:color w:val="000000"/>
-          <w:sz w:val="20"/>
-          <w:szCs w:val="20"/>
-        </w:rPr>
-        <w:t xml:space="preserve"> </w:t>
-      </w:r>
-      <w:proofErr w:type="spellStart"/>
-      <w:r>
-        <w:rPr>
-          <w:rFonts w:ascii="Consolas" w:hAnsi="Consolas" w:cs="Consolas"/>
-          <w:color w:val="6A3E3E"/>
-          <w:sz w:val="20"/>
-          <w:szCs w:val="20"/>
-        </w:rPr>
-        <w:t>size</w:t>
-      </w:r>
-      <w:proofErr w:type="spellEnd"/>
-      <w:r>
-        <w:rPr>
-          <w:rFonts w:ascii="Consolas" w:hAnsi="Consolas" w:cs="Consolas"/>
-          <w:color w:val="000000"/>
-          <w:sz w:val="20"/>
-          <w:szCs w:val="20"/>
-        </w:rPr>
-        <w:t xml:space="preserve">, </w:t>
-      </w:r>
-      <w:proofErr w:type="spellStart"/>
-      <w:r>
-        <w:rPr>
-          <w:rFonts w:ascii="Consolas" w:hAnsi="Consolas" w:cs="Consolas"/>
-          <w:color w:val="000000"/>
-          <w:sz w:val="20"/>
-          <w:szCs w:val="20"/>
-        </w:rPr>
-        <w:t>String</w:t>
-      </w:r>
-      <w:proofErr w:type="spellEnd"/>
-      <w:r>
-        <w:rPr>
-          <w:rFonts w:ascii="Consolas" w:hAnsi="Consolas" w:cs="Consolas"/>
-          <w:color w:val="000000"/>
-          <w:sz w:val="20"/>
-          <w:szCs w:val="20"/>
-        </w:rPr>
-        <w:t xml:space="preserve"> </w:t>
-      </w:r>
-      <w:proofErr w:type="spellStart"/>
-      <w:r>
-        <w:rPr>
-          <w:rFonts w:ascii="Consolas" w:hAnsi="Consolas" w:cs="Consolas"/>
-          <w:color w:val="6A3E3E"/>
-          <w:sz w:val="20"/>
-          <w:szCs w:val="20"/>
-        </w:rPr>
-        <w:t>price</w:t>
-      </w:r>
-      <w:proofErr w:type="spellEnd"/>
-      <w:r>
-        <w:rPr>
-          <w:rFonts w:ascii="Consolas" w:hAnsi="Consolas" w:cs="Consolas"/>
-          <w:color w:val="000000"/>
-          <w:sz w:val="20"/>
-          <w:szCs w:val="20"/>
-        </w:rPr>
-        <w:t xml:space="preserve">, </w:t>
-      </w:r>
-      <w:proofErr w:type="spellStart"/>
-      <w:r>
-        <w:rPr>
-          <w:rFonts w:ascii="Consolas" w:hAnsi="Consolas" w:cs="Consolas"/>
-          <w:b/>
-          <w:bCs/>
-          <w:color w:val="7F0055"/>
-          <w:sz w:val="20"/>
-          <w:szCs w:val="20"/>
-        </w:rPr>
-        <w:t>int</w:t>
-      </w:r>
-      <w:proofErr w:type="spellEnd"/>
-      <w:r>
-        <w:rPr>
-          <w:rFonts w:ascii="Consolas" w:hAnsi="Consolas" w:cs="Consolas"/>
-          <w:color w:val="000000"/>
-          <w:sz w:val="20"/>
-          <w:szCs w:val="20"/>
-        </w:rPr>
-        <w:t xml:space="preserve"> </w:t>
-      </w:r>
-      <w:proofErr w:type="spellStart"/>
-      <w:r>
-        <w:rPr>
-          <w:rFonts w:ascii="Consolas" w:hAnsi="Consolas" w:cs="Consolas"/>
-          <w:color w:val="6A3E3E"/>
-          <w:sz w:val="20"/>
-          <w:szCs w:val="20"/>
-        </w:rPr>
-        <w:t>availability</w:t>
-      </w:r>
-      <w:r>
-        <w:rPr>
-          <w:rFonts w:ascii="Consolas" w:hAnsi="Consolas" w:cs="Consolas"/>
-          <w:color w:val="000000"/>
-          <w:sz w:val="20"/>
-          <w:szCs w:val="20"/>
-        </w:rPr>
-        <w:t>,String</w:t>
-      </w:r>
-      <w:proofErr w:type="spellEnd"/>
-      <w:r>
-        <w:rPr>
-          <w:rFonts w:ascii="Consolas" w:hAnsi="Consolas" w:cs="Consolas"/>
-          <w:color w:val="000000"/>
-          <w:sz w:val="20"/>
-          <w:szCs w:val="20"/>
-        </w:rPr>
-        <w:t xml:space="preserve"> </w:t>
-      </w:r>
-      <w:proofErr w:type="spellStart"/>
-      <w:r>
-        <w:rPr>
-          <w:rFonts w:ascii="Consolas" w:hAnsi="Consolas" w:cs="Consolas"/>
-          <w:color w:val="6A3E3E"/>
-          <w:sz w:val="20"/>
-          <w:szCs w:val="20"/>
-        </w:rPr>
-        <w:t>description</w:t>
-      </w:r>
-      <w:proofErr w:type="spellEnd"/>
-      <w:r>
-        <w:rPr>
-          <w:rFonts w:ascii="Consolas" w:hAnsi="Consolas" w:cs="Consolas"/>
-          <w:color w:val="000000"/>
-          <w:sz w:val="20"/>
-          <w:szCs w:val="20"/>
-        </w:rPr>
-        <w:t>) {</w:t>
-      </w:r>
-    </w:p>
-    <w:p>
-      <w:pPr>
-        <w:autoSpaceDE w:val="0"/>
-        <w:autoSpaceDN w:val="0"/>
-        <w:adjustRightInd w:val="0"/>
-        <w:spacing w:after="0" w:line="240" w:lineRule="auto"/>
-        <w:rPr>
-          <w:rFonts w:ascii="Consolas" w:hAnsi="Consolas" w:cs="Consolas"/>
-          <w:sz w:val="20"/>
-          <w:szCs w:val="20"/>
-        </w:rPr>
-      </w:pPr>
-      <w:r>
-        <w:rPr>
-          <w:rFonts w:ascii="Consolas" w:hAnsi="Consolas" w:cs="Consolas"/>
-          <w:color w:val="000000"/>
-          <w:sz w:val="20"/>
-          <w:szCs w:val="20"/>
-        </w:rPr>
-        <w:tab/>
-      </w:r>
-      <w:r>
-        <w:rPr>
-          <w:rFonts w:ascii="Consolas" w:hAnsi="Consolas" w:cs="Consolas"/>
-          <w:color w:val="000000"/>
-          <w:sz w:val="20"/>
-          <w:szCs w:val="20"/>
-        </w:rPr>
-        <w:tab/>
-      </w:r>
-      <w:proofErr w:type="spellStart"/>
-      <w:r>
-        <w:rPr>
-          <w:rFonts w:ascii="Consolas" w:hAnsi="Consolas" w:cs="Consolas"/>
-          <w:color w:val="000000"/>
-          <w:sz w:val="20"/>
-          <w:szCs w:val="20"/>
-        </w:rPr>
-        <w:t>Product</w:t>
-      </w:r>
-      <w:proofErr w:type="spellEnd"/>
-      <w:r>
-        <w:rPr>
-          <w:rFonts w:ascii="Consolas" w:hAnsi="Consolas" w:cs="Consolas"/>
-          <w:color w:val="000000"/>
-          <w:sz w:val="20"/>
-          <w:szCs w:val="20"/>
-        </w:rPr>
-        <w:t xml:space="preserve"> </w:t>
-      </w:r>
-      <w:proofErr w:type="spellStart"/>
-      <w:r>
-        <w:rPr>
-          <w:rFonts w:ascii="Consolas" w:hAnsi="Consolas" w:cs="Consolas"/>
-          <w:color w:val="6A3E3E"/>
-          <w:sz w:val="20"/>
-          <w:szCs w:val="20"/>
-        </w:rPr>
-        <w:t>findProduct</w:t>
-      </w:r>
-      <w:proofErr w:type="spellEnd"/>
-      <w:r>
-        <w:rPr>
-          <w:rFonts w:ascii="Consolas" w:hAnsi="Consolas" w:cs="Consolas"/>
-          <w:color w:val="000000"/>
-          <w:sz w:val="20"/>
-          <w:szCs w:val="20"/>
-        </w:rPr>
-        <w:t xml:space="preserve">= </w:t>
-      </w:r>
-      <w:proofErr w:type="spellStart"/>
-      <w:r>
-        <w:rPr>
-          <w:rFonts w:ascii="Consolas" w:hAnsi="Consolas" w:cs="Consolas"/>
-          <w:color w:val="000000"/>
-          <w:sz w:val="20"/>
-          <w:szCs w:val="20"/>
-        </w:rPr>
-        <w:t>findProduct</w:t>
-      </w:r>
-      <w:proofErr w:type="spellEnd"/>
-      <w:r>
-        <w:rPr>
-          <w:rFonts w:ascii="Consolas" w:hAnsi="Consolas" w:cs="Consolas"/>
-          <w:color w:val="000000"/>
-          <w:sz w:val="20"/>
-          <w:szCs w:val="20"/>
-        </w:rPr>
-        <w:t>(</w:t>
-      </w:r>
-      <w:r>
-        <w:rPr>
-          <w:rFonts w:ascii="Consolas" w:hAnsi="Consolas" w:cs="Consolas"/>
-          <w:color w:val="6A3E3E"/>
-          <w:sz w:val="20"/>
-          <w:szCs w:val="20"/>
-        </w:rPr>
-        <w:t>id</w:t>
-      </w:r>
-      <w:r>
-        <w:rPr>
-          <w:rFonts w:ascii="Consolas" w:hAnsi="Consolas" w:cs="Consolas"/>
-          <w:color w:val="000000"/>
-          <w:sz w:val="20"/>
-          <w:szCs w:val="20"/>
-        </w:rPr>
-        <w:t>);</w:t>
-      </w:r>
-    </w:p>
-    <w:p>
-      <w:pPr>
-        <w:autoSpaceDE w:val="0"/>
-        <w:autoSpaceDN w:val="0"/>
-        <w:adjustRightInd w:val="0"/>
-        <w:spacing w:after="0" w:line="240" w:lineRule="auto"/>
-        <w:rPr>
-          <w:rFonts w:ascii="Consolas" w:hAnsi="Consolas" w:cs="Consolas"/>
-          <w:sz w:val="20"/>
-          <w:szCs w:val="20"/>
-        </w:rPr>
-      </w:pPr>
-      <w:r>
-        <w:rPr>
-          <w:rFonts w:ascii="Consolas" w:hAnsi="Consolas" w:cs="Consolas"/>
-          <w:color w:val="000000"/>
-          <w:sz w:val="20"/>
-          <w:szCs w:val="20"/>
-        </w:rPr>
-        <w:tab/>
-      </w:r>
-      <w:r>
-        <w:rPr>
-          <w:rFonts w:ascii="Consolas" w:hAnsi="Consolas" w:cs="Consolas"/>
-          <w:color w:val="000000"/>
-          <w:sz w:val="20"/>
-          <w:szCs w:val="20"/>
-        </w:rPr>
-        <w:tab/>
-      </w:r>
-    </w:p>
-    <w:p>
-      <w:pPr>
-        <w:autoSpaceDE w:val="0"/>
-        <w:autoSpaceDN w:val="0"/>
-        <w:adjustRightInd w:val="0"/>
-        <w:spacing w:after="0" w:line="240" w:lineRule="auto"/>
-        <w:rPr>
-          <w:rFonts w:ascii="Consolas" w:hAnsi="Consolas" w:cs="Consolas"/>
-          <w:sz w:val="20"/>
-          <w:szCs w:val="20"/>
-        </w:rPr>
-      </w:pPr>
-      <w:r>
-        <w:rPr>
-          <w:rFonts w:ascii="Consolas" w:hAnsi="Consolas" w:cs="Consolas"/>
-          <w:color w:val="000000"/>
-          <w:sz w:val="20"/>
-          <w:szCs w:val="20"/>
-        </w:rPr>
-        <w:tab/>
-      </w:r>
-      <w:r>
-        <w:rPr>
-          <w:rFonts w:ascii="Consolas" w:hAnsi="Consolas" w:cs="Consolas"/>
-          <w:color w:val="000000"/>
-          <w:sz w:val="20"/>
-          <w:szCs w:val="20"/>
-        </w:rPr>
-        <w:tab/>
-      </w:r>
-      <w:proofErr w:type="spellStart"/>
-      <w:r>
-        <w:rPr>
-          <w:rFonts w:ascii="Consolas" w:hAnsi="Consolas" w:cs="Consolas"/>
-          <w:b/>
-          <w:bCs/>
-          <w:color w:val="7F0055"/>
-          <w:sz w:val="20"/>
-          <w:szCs w:val="20"/>
-        </w:rPr>
-        <w:t>if</w:t>
-      </w:r>
-      <w:proofErr w:type="spellEnd"/>
-      <w:r>
-        <w:rPr>
-          <w:rFonts w:ascii="Consolas" w:hAnsi="Consolas" w:cs="Consolas"/>
-          <w:color w:val="000000"/>
-          <w:sz w:val="20"/>
-          <w:szCs w:val="20"/>
-        </w:rPr>
-        <w:t>(</w:t>
-      </w:r>
-      <w:proofErr w:type="spellStart"/>
-      <w:proofErr w:type="gramStart"/>
-      <w:r>
-        <w:rPr>
-          <w:rFonts w:ascii="Consolas" w:hAnsi="Consolas" w:cs="Consolas"/>
-          <w:color w:val="6A3E3E"/>
-          <w:sz w:val="20"/>
-          <w:szCs w:val="20"/>
-        </w:rPr>
-        <w:t>findProduct</w:t>
-      </w:r>
-      <w:proofErr w:type="spellEnd"/>
-      <w:r>
-        <w:rPr>
-          <w:rFonts w:ascii="Consolas" w:hAnsi="Consolas" w:cs="Consolas"/>
-          <w:color w:val="000000"/>
-          <w:sz w:val="20"/>
-          <w:szCs w:val="20"/>
-        </w:rPr>
-        <w:t>!=</w:t>
-      </w:r>
-      <w:proofErr w:type="spellStart"/>
-      <w:proofErr w:type="gramEnd"/>
-      <w:r>
-        <w:rPr>
-          <w:rFonts w:ascii="Consolas" w:hAnsi="Consolas" w:cs="Consolas"/>
-          <w:b/>
-          <w:bCs/>
-          <w:color w:val="7F0055"/>
-          <w:sz w:val="20"/>
-          <w:szCs w:val="20"/>
-        </w:rPr>
-        <w:t>null</w:t>
-      </w:r>
-      <w:proofErr w:type="spellEnd"/>
-      <w:r>
-        <w:rPr>
-          <w:rFonts w:ascii="Consolas" w:hAnsi="Consolas" w:cs="Consolas"/>
-          <w:color w:val="000000"/>
-          <w:sz w:val="20"/>
-          <w:szCs w:val="20"/>
-        </w:rPr>
-        <w:t>) {</w:t>
-      </w:r>
-    </w:p>
-    <w:p>
-      <w:pPr>
-        <w:autoSpaceDE w:val="0"/>
-        <w:autoSpaceDN w:val="0"/>
-        <w:adjustRightInd w:val="0"/>
-        <w:spacing w:after="0" w:line="240" w:lineRule="auto"/>
-        <w:rPr>
-          <w:rFonts w:ascii="Consolas" w:hAnsi="Consolas" w:cs="Consolas"/>
-          <w:sz w:val="20"/>
-          <w:szCs w:val="20"/>
-        </w:rPr>
-      </w:pPr>
-      <w:r>
-        <w:rPr>
-          <w:rFonts w:ascii="Consolas" w:hAnsi="Consolas" w:cs="Consolas"/>
-          <w:color w:val="000000"/>
-          <w:sz w:val="20"/>
-          <w:szCs w:val="20"/>
-        </w:rPr>
-        <w:tab/>
-      </w:r>
-      <w:r>
-        <w:rPr>
-          <w:rFonts w:ascii="Consolas" w:hAnsi="Consolas" w:cs="Consolas"/>
-          <w:color w:val="000000"/>
-          <w:sz w:val="20"/>
-          <w:szCs w:val="20"/>
-        </w:rPr>
-        <w:tab/>
-      </w:r>
-      <w:r>
-        <w:rPr>
-          <w:rFonts w:ascii="Consolas" w:hAnsi="Consolas" w:cs="Consolas"/>
-          <w:color w:val="000000"/>
-          <w:sz w:val="20"/>
-          <w:szCs w:val="20"/>
-        </w:rPr>
-        <w:tab/>
-      </w:r>
-      <w:proofErr w:type="spellStart"/>
-      <w:r>
-        <w:rPr>
-          <w:rFonts w:ascii="Consolas" w:hAnsi="Consolas" w:cs="Consolas"/>
-          <w:color w:val="6A3E3E"/>
-          <w:sz w:val="20"/>
-          <w:szCs w:val="20"/>
-        </w:rPr>
-        <w:t>findProduct</w:t>
-      </w:r>
-      <w:r>
-        <w:rPr>
-          <w:rFonts w:ascii="Consolas" w:hAnsi="Consolas" w:cs="Consolas"/>
-          <w:color w:val="000000"/>
-          <w:sz w:val="20"/>
-          <w:szCs w:val="20"/>
-        </w:rPr>
-        <w:t>.setName</w:t>
-      </w:r>
-      <w:proofErr w:type="spellEnd"/>
-      <w:r>
-        <w:rPr>
-          <w:rFonts w:ascii="Consolas" w:hAnsi="Consolas" w:cs="Consolas"/>
-          <w:color w:val="000000"/>
-          <w:sz w:val="20"/>
-          <w:szCs w:val="20"/>
-        </w:rPr>
-        <w:t>(</w:t>
-      </w:r>
-      <w:proofErr w:type="spellStart"/>
-      <w:r>
-        <w:rPr>
-          <w:rFonts w:ascii="Consolas" w:hAnsi="Consolas" w:cs="Consolas"/>
-          <w:color w:val="6A3E3E"/>
-          <w:sz w:val="20"/>
-          <w:szCs w:val="20"/>
-        </w:rPr>
-        <w:t>name</w:t>
-      </w:r>
-      <w:proofErr w:type="spellEnd"/>
-      <w:r>
-        <w:rPr>
-          <w:rFonts w:ascii="Consolas" w:hAnsi="Consolas" w:cs="Consolas"/>
-          <w:color w:val="000000"/>
-          <w:sz w:val="20"/>
-          <w:szCs w:val="20"/>
-        </w:rPr>
-        <w:t>);</w:t>
-      </w:r>
-    </w:p>
-    <w:p>
-      <w:pPr>
-        <w:autoSpaceDE w:val="0"/>
-        <w:autoSpaceDN w:val="0"/>
-        <w:adjustRightInd w:val="0"/>
-        <w:spacing w:after="0" w:line="240" w:lineRule="auto"/>
-        <w:rPr>
-          <w:rFonts w:ascii="Consolas" w:hAnsi="Consolas" w:cs="Consolas"/>
-          <w:sz w:val="20"/>
-          <w:szCs w:val="20"/>
-        </w:rPr>
-      </w:pPr>
-      <w:r>
-        <w:rPr>
-          <w:rFonts w:ascii="Consolas" w:hAnsi="Consolas" w:cs="Consolas"/>
-          <w:color w:val="000000"/>
-          <w:sz w:val="20"/>
-          <w:szCs w:val="20"/>
-        </w:rPr>
-        <w:tab/>
-      </w:r>
-      <w:r>
-        <w:rPr>
-          <w:rFonts w:ascii="Consolas" w:hAnsi="Consolas" w:cs="Consolas"/>
-          <w:color w:val="000000"/>
-          <w:sz w:val="20"/>
-          <w:szCs w:val="20"/>
-        </w:rPr>
-        <w:tab/>
-      </w:r>
-      <w:r>
-        <w:rPr>
-          <w:rFonts w:ascii="Consolas" w:hAnsi="Consolas" w:cs="Consolas"/>
-          <w:color w:val="000000"/>
-          <w:sz w:val="20"/>
-          <w:szCs w:val="20"/>
-        </w:rPr>
-        <w:tab/>
-      </w:r>
-      <w:proofErr w:type="spellStart"/>
-      <w:r>
-        <w:rPr>
-          <w:rFonts w:ascii="Consolas" w:hAnsi="Consolas" w:cs="Consolas"/>
-          <w:color w:val="6A3E3E"/>
-          <w:sz w:val="20"/>
-          <w:szCs w:val="20"/>
-        </w:rPr>
-        <w:t>findProduct</w:t>
-      </w:r>
-      <w:r>
-        <w:rPr>
-          <w:rFonts w:ascii="Consolas" w:hAnsi="Consolas" w:cs="Consolas"/>
-          <w:color w:val="000000"/>
-          <w:sz w:val="20"/>
-          <w:szCs w:val="20"/>
-        </w:rPr>
-        <w:t>.setCategory</w:t>
-      </w:r>
-      <w:proofErr w:type="spellEnd"/>
-      <w:r>
-        <w:rPr>
-          <w:rFonts w:ascii="Consolas" w:hAnsi="Consolas" w:cs="Consolas"/>
-          <w:color w:val="000000"/>
-          <w:sz w:val="20"/>
-          <w:szCs w:val="20"/>
-        </w:rPr>
-        <w:t>(</w:t>
-      </w:r>
-      <w:proofErr w:type="spellStart"/>
-      <w:r>
-        <w:rPr>
-          <w:rFonts w:ascii="Consolas" w:hAnsi="Consolas" w:cs="Consolas"/>
-          <w:color w:val="6A3E3E"/>
-          <w:sz w:val="20"/>
-          <w:szCs w:val="20"/>
-        </w:rPr>
-        <w:t>category</w:t>
-      </w:r>
-      <w:proofErr w:type="spellEnd"/>
-      <w:r>
-        <w:rPr>
-          <w:rFonts w:ascii="Consolas" w:hAnsi="Consolas" w:cs="Consolas"/>
-          <w:color w:val="000000"/>
-          <w:sz w:val="20"/>
-          <w:szCs w:val="20"/>
-        </w:rPr>
-        <w:t>);</w:t>
-      </w:r>
-    </w:p>
-    <w:p>
-      <w:pPr>
-        <w:autoSpaceDE w:val="0"/>
-        <w:autoSpaceDN w:val="0"/>
-        <w:adjustRightInd w:val="0"/>
-        <w:spacing w:after="0" w:line="240" w:lineRule="auto"/>
-        <w:rPr>
-          <w:rFonts w:ascii="Consolas" w:hAnsi="Consolas" w:cs="Consolas"/>
-          <w:sz w:val="20"/>
-          <w:szCs w:val="20"/>
-        </w:rPr>
-      </w:pPr>
-      <w:r>
-        <w:rPr>
-          <w:rFonts w:ascii="Consolas" w:hAnsi="Consolas" w:cs="Consolas"/>
-          <w:color w:val="000000"/>
-          <w:sz w:val="20"/>
-          <w:szCs w:val="20"/>
-        </w:rPr>
-        <w:tab/>
-      </w:r>
-      <w:r>
-        <w:rPr>
-          <w:rFonts w:ascii="Consolas" w:hAnsi="Consolas" w:cs="Consolas"/>
-          <w:color w:val="000000"/>
-          <w:sz w:val="20"/>
-          <w:szCs w:val="20"/>
-        </w:rPr>
-        <w:tab/>
-      </w:r>
-      <w:r>
-        <w:rPr>
-          <w:rFonts w:ascii="Consolas" w:hAnsi="Consolas" w:cs="Consolas"/>
-          <w:color w:val="000000"/>
-          <w:sz w:val="20"/>
-          <w:szCs w:val="20"/>
-        </w:rPr>
-        <w:tab/>
-      </w:r>
-      <w:proofErr w:type="spellStart"/>
-      <w:r>
-        <w:rPr>
-          <w:rFonts w:ascii="Consolas" w:hAnsi="Consolas" w:cs="Consolas"/>
-          <w:color w:val="6A3E3E"/>
-          <w:sz w:val="20"/>
-          <w:szCs w:val="20"/>
-        </w:rPr>
-        <w:t>findProduct</w:t>
-      </w:r>
-      <w:r>
-        <w:rPr>
-          <w:rFonts w:ascii="Consolas" w:hAnsi="Consolas" w:cs="Consolas"/>
-          <w:color w:val="000000"/>
-          <w:sz w:val="20"/>
-          <w:szCs w:val="20"/>
-        </w:rPr>
-        <w:t>.setSize</w:t>
-      </w:r>
-      <w:proofErr w:type="spellEnd"/>
-      <w:r>
-        <w:rPr>
-          <w:rFonts w:ascii="Consolas" w:hAnsi="Consolas" w:cs="Consolas"/>
-          <w:color w:val="000000"/>
-          <w:sz w:val="20"/>
-          <w:szCs w:val="20"/>
-        </w:rPr>
-        <w:t>(</w:t>
-      </w:r>
-      <w:proofErr w:type="spellStart"/>
-      <w:r>
-        <w:rPr>
-          <w:rFonts w:ascii="Consolas" w:hAnsi="Consolas" w:cs="Consolas"/>
-          <w:color w:val="6A3E3E"/>
-          <w:sz w:val="20"/>
-          <w:szCs w:val="20"/>
-        </w:rPr>
-        <w:t>size</w:t>
-      </w:r>
-      <w:proofErr w:type="spellEnd"/>
-      <w:r>
-        <w:rPr>
-          <w:rFonts w:ascii="Consolas" w:hAnsi="Consolas" w:cs="Consolas"/>
-          <w:color w:val="000000"/>
-          <w:sz w:val="20"/>
-          <w:szCs w:val="20"/>
-        </w:rPr>
-        <w:t>);</w:t>
-      </w:r>
-    </w:p>
-    <w:p>
-      <w:pPr>
-        <w:autoSpaceDE w:val="0"/>
-        <w:autoSpaceDN w:val="0"/>
-        <w:adjustRightInd w:val="0"/>
-        <w:spacing w:after="0" w:line="240" w:lineRule="auto"/>
-        <w:rPr>
-          <w:rFonts w:ascii="Consolas" w:hAnsi="Consolas" w:cs="Consolas"/>
-          <w:sz w:val="20"/>
-          <w:szCs w:val="20"/>
-        </w:rPr>
-      </w:pPr>
-      <w:r>
-        <w:rPr>
-          <w:rFonts w:ascii="Consolas" w:hAnsi="Consolas" w:cs="Consolas"/>
-          <w:color w:val="000000"/>
-          <w:sz w:val="20"/>
-          <w:szCs w:val="20"/>
-        </w:rPr>
-        <w:tab/>
-      </w:r>
-      <w:r>
-        <w:rPr>
-          <w:rFonts w:ascii="Consolas" w:hAnsi="Consolas" w:cs="Consolas"/>
-          <w:color w:val="000000"/>
-          <w:sz w:val="20"/>
-          <w:szCs w:val="20"/>
-        </w:rPr>
-        <w:tab/>
-      </w:r>
-      <w:r>
-        <w:rPr>
-          <w:rFonts w:ascii="Consolas" w:hAnsi="Consolas" w:cs="Consolas"/>
-          <w:color w:val="000000"/>
-          <w:sz w:val="20"/>
-          <w:szCs w:val="20"/>
-        </w:rPr>
-        <w:tab/>
-      </w:r>
-      <w:proofErr w:type="spellStart"/>
-      <w:r>
-        <w:rPr>
-          <w:rFonts w:ascii="Consolas" w:hAnsi="Consolas" w:cs="Consolas"/>
-          <w:color w:val="6A3E3E"/>
-          <w:sz w:val="20"/>
-          <w:szCs w:val="20"/>
-        </w:rPr>
-        <w:t>findProduct</w:t>
-      </w:r>
-      <w:r>
-        <w:rPr>
-          <w:rFonts w:ascii="Consolas" w:hAnsi="Consolas" w:cs="Consolas"/>
-          <w:color w:val="000000"/>
-          <w:sz w:val="20"/>
-          <w:szCs w:val="20"/>
-        </w:rPr>
-        <w:t>.setPrice</w:t>
-      </w:r>
-      <w:proofErr w:type="spellEnd"/>
-      <w:r>
-        <w:rPr>
-          <w:rFonts w:ascii="Consolas" w:hAnsi="Consolas" w:cs="Consolas"/>
-          <w:color w:val="000000"/>
-          <w:sz w:val="20"/>
-          <w:szCs w:val="20"/>
-        </w:rPr>
-        <w:t>(</w:t>
-      </w:r>
-      <w:proofErr w:type="spellStart"/>
-      <w:r>
-        <w:rPr>
-          <w:rFonts w:ascii="Consolas" w:hAnsi="Consolas" w:cs="Consolas"/>
-          <w:color w:val="6A3E3E"/>
-          <w:sz w:val="20"/>
-          <w:szCs w:val="20"/>
-        </w:rPr>
-        <w:t>price</w:t>
-      </w:r>
-      <w:proofErr w:type="spellEnd"/>
-      <w:r>
-        <w:rPr>
-          <w:rFonts w:ascii="Consolas" w:hAnsi="Consolas" w:cs="Consolas"/>
-          <w:color w:val="000000"/>
-          <w:sz w:val="20"/>
-          <w:szCs w:val="20"/>
-        </w:rPr>
-        <w:t>);</w:t>
-      </w:r>
-    </w:p>
-    <w:p>
-      <w:pPr>
-        <w:autoSpaceDE w:val="0"/>
-        <w:autoSpaceDN w:val="0"/>
-        <w:adjustRightInd w:val="0"/>
-        <w:spacing w:after="0" w:line="240" w:lineRule="auto"/>
-        <w:rPr>
-          <w:rFonts w:ascii="Consolas" w:hAnsi="Consolas" w:cs="Consolas"/>
-          <w:sz w:val="20"/>
-          <w:szCs w:val="20"/>
-        </w:rPr>
-      </w:pPr>
-      <w:r>
-        <w:rPr>
-          <w:rFonts w:ascii="Consolas" w:hAnsi="Consolas" w:cs="Consolas"/>
-          <w:color w:val="000000"/>
-          <w:sz w:val="20"/>
-          <w:szCs w:val="20"/>
-        </w:rPr>
-        <w:tab/>
-      </w:r>
-      <w:r>
-        <w:rPr>
-          <w:rFonts w:ascii="Consolas" w:hAnsi="Consolas" w:cs="Consolas"/>
-          <w:color w:val="000000"/>
-          <w:sz w:val="20"/>
-          <w:szCs w:val="20"/>
-        </w:rPr>
-        <w:tab/>
-      </w:r>
-      <w:r>
-        <w:rPr>
-          <w:rFonts w:ascii="Consolas" w:hAnsi="Consolas" w:cs="Consolas"/>
-          <w:color w:val="000000"/>
-          <w:sz w:val="20"/>
-          <w:szCs w:val="20"/>
-        </w:rPr>
-        <w:tab/>
-      </w:r>
-      <w:proofErr w:type="spellStart"/>
-      <w:r>
-        <w:rPr>
-          <w:rFonts w:ascii="Consolas" w:hAnsi="Consolas" w:cs="Consolas"/>
-          <w:color w:val="6A3E3E"/>
-          <w:sz w:val="20"/>
-          <w:szCs w:val="20"/>
-        </w:rPr>
-        <w:t>findProduct</w:t>
-      </w:r>
-      <w:r>
-        <w:rPr>
-          <w:rFonts w:ascii="Consolas" w:hAnsi="Consolas" w:cs="Consolas"/>
-          <w:color w:val="000000"/>
-          <w:sz w:val="20"/>
-          <w:szCs w:val="20"/>
-        </w:rPr>
-        <w:t>.setAvailability</w:t>
-      </w:r>
-      <w:proofErr w:type="spellEnd"/>
-      <w:r>
-        <w:rPr>
-          <w:rFonts w:ascii="Consolas" w:hAnsi="Consolas" w:cs="Consolas"/>
-          <w:color w:val="000000"/>
-          <w:sz w:val="20"/>
-          <w:szCs w:val="20"/>
-        </w:rPr>
-        <w:t>(</w:t>
-      </w:r>
-      <w:proofErr w:type="spellStart"/>
-      <w:r>
-        <w:rPr>
-          <w:rFonts w:ascii="Consolas" w:hAnsi="Consolas" w:cs="Consolas"/>
-          <w:color w:val="6A3E3E"/>
-          <w:sz w:val="20"/>
-          <w:szCs w:val="20"/>
-        </w:rPr>
-        <w:t>availability</w:t>
-      </w:r>
-      <w:proofErr w:type="spellEnd"/>
-      <w:r>
-        <w:rPr>
-          <w:rFonts w:ascii="Consolas" w:hAnsi="Consolas" w:cs="Consolas"/>
-          <w:color w:val="000000"/>
-          <w:sz w:val="20"/>
-          <w:szCs w:val="20"/>
-        </w:rPr>
-        <w:t>);</w:t>
-      </w:r>
-    </w:p>
-    <w:p>
-      <w:pPr>
-        <w:autoSpaceDE w:val="0"/>
-        <w:autoSpaceDN w:val="0"/>
-        <w:adjustRightInd w:val="0"/>
-        <w:spacing w:after="0" w:line="240" w:lineRule="auto"/>
-        <w:rPr>
-          <w:rFonts w:ascii="Consolas" w:hAnsi="Consolas" w:cs="Consolas"/>
-          <w:sz w:val="20"/>
-          <w:szCs w:val="20"/>
-        </w:rPr>
-      </w:pPr>
-      <w:r>
-        <w:rPr>
-          <w:rFonts w:ascii="Consolas" w:hAnsi="Consolas" w:cs="Consolas"/>
-          <w:color w:val="000000"/>
-          <w:sz w:val="20"/>
-          <w:szCs w:val="20"/>
-        </w:rPr>
-        <w:tab/>
-      </w:r>
-      <w:r>
-        <w:rPr>
-          <w:rFonts w:ascii="Consolas" w:hAnsi="Consolas" w:cs="Consolas"/>
-          <w:color w:val="000000"/>
-          <w:sz w:val="20"/>
-          <w:szCs w:val="20"/>
-        </w:rPr>
-        <w:tab/>
-      </w:r>
-      <w:r>
-        <w:rPr>
-          <w:rFonts w:ascii="Consolas" w:hAnsi="Consolas" w:cs="Consolas"/>
-          <w:color w:val="000000"/>
-          <w:sz w:val="20"/>
-          <w:szCs w:val="20"/>
-        </w:rPr>
-        <w:tab/>
-      </w:r>
-      <w:proofErr w:type="spellStart"/>
-      <w:r>
-        <w:rPr>
-          <w:rFonts w:ascii="Consolas" w:hAnsi="Consolas" w:cs="Consolas"/>
-          <w:color w:val="6A3E3E"/>
-          <w:sz w:val="20"/>
-          <w:szCs w:val="20"/>
-        </w:rPr>
-        <w:t>findProduct</w:t>
-      </w:r>
-      <w:r>
-        <w:rPr>
-          <w:rFonts w:ascii="Consolas" w:hAnsi="Consolas" w:cs="Consolas"/>
-          <w:color w:val="000000"/>
-          <w:sz w:val="20"/>
-          <w:szCs w:val="20"/>
-        </w:rPr>
-        <w:t>.setDescription</w:t>
-      </w:r>
-      <w:proofErr w:type="spellEnd"/>
-      <w:r>
-        <w:rPr>
-          <w:rFonts w:ascii="Consolas" w:hAnsi="Consolas" w:cs="Consolas"/>
-          <w:color w:val="000000"/>
-          <w:sz w:val="20"/>
-          <w:szCs w:val="20"/>
-        </w:rPr>
-        <w:t>(</w:t>
-      </w:r>
-      <w:proofErr w:type="spellStart"/>
-      <w:r>
-        <w:rPr>
-          <w:rFonts w:ascii="Consolas" w:hAnsi="Consolas" w:cs="Consolas"/>
-          <w:color w:val="6A3E3E"/>
-          <w:sz w:val="20"/>
-          <w:szCs w:val="20"/>
-        </w:rPr>
-        <w:t>description</w:t>
-      </w:r>
-      <w:proofErr w:type="spellEnd"/>
-      <w:r>
-        <w:rPr>
-          <w:rFonts w:ascii="Consolas" w:hAnsi="Consolas" w:cs="Consolas"/>
-          <w:color w:val="000000"/>
-          <w:sz w:val="20"/>
-          <w:szCs w:val="20"/>
-        </w:rPr>
-        <w:t>);</w:t>
-      </w:r>
-    </w:p>
-    <w:p>
-      <w:pPr>
-        <w:autoSpaceDE w:val="0"/>
-        <w:autoSpaceDN w:val="0"/>
-        <w:adjustRightInd w:val="0"/>
-        <w:spacing w:after="0" w:line="240" w:lineRule="auto"/>
-        <w:rPr>
-          <w:rFonts w:ascii="Consolas" w:hAnsi="Consolas" w:cs="Consolas"/>
-          <w:sz w:val="20"/>
-          <w:szCs w:val="20"/>
-        </w:rPr>
-      </w:pPr>
-      <w:r>
-        <w:rPr>
-          <w:rFonts w:ascii="Consolas" w:hAnsi="Consolas" w:cs="Consolas"/>
-          <w:color w:val="000000"/>
-          <w:sz w:val="20"/>
-          <w:szCs w:val="20"/>
-        </w:rPr>
-        <w:tab/>
-      </w:r>
-      <w:r>
-        <w:rPr>
-          <w:rFonts w:ascii="Consolas" w:hAnsi="Consolas" w:cs="Consolas"/>
-          <w:color w:val="000000"/>
-          <w:sz w:val="20"/>
-          <w:szCs w:val="20"/>
-        </w:rPr>
-        <w:tab/>
-        <w:t>}</w:t>
-      </w:r>
-    </w:p>
-    <w:p>
-      <w:pPr>
-        <w:autoSpaceDE w:val="0"/>
-        <w:autoSpaceDN w:val="0"/>
-        <w:adjustRightInd w:val="0"/>
-        <w:spacing w:after="0" w:line="240" w:lineRule="auto"/>
-        <w:rPr>
-          <w:rFonts w:ascii="Consolas" w:hAnsi="Consolas" w:cs="Consolas"/>
-          <w:sz w:val="20"/>
-          <w:szCs w:val="20"/>
-        </w:rPr>
-      </w:pPr>
-      <w:r>
-        <w:rPr>
-          <w:rFonts w:ascii="Consolas" w:hAnsi="Consolas" w:cs="Consolas"/>
-          <w:color w:val="000000"/>
-          <w:sz w:val="20"/>
-          <w:szCs w:val="20"/>
-        </w:rPr>
-        <w:tab/>
-      </w:r>
-      <w:r>
-        <w:rPr>
-          <w:rFonts w:ascii="Consolas" w:hAnsi="Consolas" w:cs="Consolas"/>
-          <w:color w:val="000000"/>
-          <w:sz w:val="20"/>
-          <w:szCs w:val="20"/>
-        </w:rPr>
-        <w:tab/>
-      </w:r>
-      <w:proofErr w:type="spellStart"/>
-      <w:r>
-        <w:rPr>
-          <w:rFonts w:ascii="Consolas" w:hAnsi="Consolas" w:cs="Consolas"/>
-          <w:b/>
-          <w:bCs/>
-          <w:color w:val="7F0055"/>
-          <w:sz w:val="20"/>
-          <w:szCs w:val="20"/>
-        </w:rPr>
-        <w:t>else</w:t>
-      </w:r>
-      <w:proofErr w:type="spellEnd"/>
-      <w:r>
-        <w:rPr>
-          <w:rFonts w:ascii="Consolas" w:hAnsi="Consolas" w:cs="Consolas"/>
-          <w:color w:val="000000"/>
-          <w:sz w:val="20"/>
-          <w:szCs w:val="20"/>
-        </w:rPr>
-        <w:t xml:space="preserve"> {</w:t>
-      </w:r>
-    </w:p>
-    <w:p>
-      <w:pPr>
-        <w:autoSpaceDE w:val="0"/>
-        <w:autoSpaceDN w:val="0"/>
-        <w:adjustRightInd w:val="0"/>
-        <w:spacing w:after="0" w:line="240" w:lineRule="auto"/>
-        <w:rPr>
-          <w:rFonts w:ascii="Consolas" w:hAnsi="Consolas" w:cs="Consolas"/>
-          <w:sz w:val="20"/>
-          <w:szCs w:val="20"/>
-        </w:rPr>
-      </w:pPr>
-      <w:r>
-        <w:rPr>
-          <w:rFonts w:ascii="Consolas" w:hAnsi="Consolas" w:cs="Consolas"/>
-          <w:color w:val="000000"/>
-          <w:sz w:val="20"/>
-          <w:szCs w:val="20"/>
-        </w:rPr>
-        <w:tab/>
-      </w:r>
-      <w:r>
-        <w:rPr>
-          <w:rFonts w:ascii="Consolas" w:hAnsi="Consolas" w:cs="Consolas"/>
-          <w:color w:val="000000"/>
-          <w:sz w:val="20"/>
-          <w:szCs w:val="20"/>
-        </w:rPr>
-        <w:tab/>
-      </w:r>
-      <w:r>
-        <w:rPr>
-          <w:rFonts w:ascii="Consolas" w:hAnsi="Consolas" w:cs="Consolas"/>
-          <w:color w:val="000000"/>
-          <w:sz w:val="20"/>
-          <w:szCs w:val="20"/>
-        </w:rPr>
-        <w:tab/>
-      </w:r>
-      <w:proofErr w:type="spellStart"/>
-      <w:r>
-        <w:rPr>
-          <w:rFonts w:ascii="Consolas" w:hAnsi="Consolas" w:cs="Consolas"/>
-          <w:color w:val="000000"/>
-          <w:sz w:val="20"/>
-          <w:szCs w:val="20"/>
-        </w:rPr>
-        <w:t>Alert</w:t>
-      </w:r>
-      <w:proofErr w:type="spellEnd"/>
-      <w:r>
-        <w:rPr>
-          <w:rFonts w:ascii="Consolas" w:hAnsi="Consolas" w:cs="Consolas"/>
-          <w:color w:val="000000"/>
-          <w:sz w:val="20"/>
-          <w:szCs w:val="20"/>
-        </w:rPr>
-        <w:t xml:space="preserve"> </w:t>
-      </w:r>
-      <w:proofErr w:type="spellStart"/>
-      <w:r>
-        <w:rPr>
-          <w:rFonts w:ascii="Consolas" w:hAnsi="Consolas" w:cs="Consolas"/>
-          <w:color w:val="6A3E3E"/>
-          <w:sz w:val="20"/>
-          <w:szCs w:val="20"/>
-        </w:rPr>
-        <w:t>alert</w:t>
-      </w:r>
-      <w:proofErr w:type="spellEnd"/>
-      <w:r>
-        <w:rPr>
-          <w:rFonts w:ascii="Consolas" w:hAnsi="Consolas" w:cs="Consolas"/>
-          <w:color w:val="000000"/>
-          <w:sz w:val="20"/>
-          <w:szCs w:val="20"/>
-        </w:rPr>
-        <w:t xml:space="preserve"> = </w:t>
-      </w:r>
-      <w:r>
-        <w:rPr>
-          <w:rFonts w:ascii="Consolas" w:hAnsi="Consolas" w:cs="Consolas"/>
-          <w:b/>
-          <w:bCs/>
-          <w:color w:val="7F0055"/>
-          <w:sz w:val="20"/>
-          <w:szCs w:val="20"/>
-        </w:rPr>
-        <w:t>new</w:t>
-      </w:r>
-      <w:r>
-        <w:rPr>
-          <w:rFonts w:ascii="Consolas" w:hAnsi="Consolas" w:cs="Consolas"/>
-          <w:color w:val="000000"/>
-          <w:sz w:val="20"/>
-          <w:szCs w:val="20"/>
-        </w:rPr>
-        <w:t xml:space="preserve"> </w:t>
-      </w:r>
-      <w:proofErr w:type="spellStart"/>
-      <w:proofErr w:type="gramStart"/>
-      <w:r>
-        <w:rPr>
-          <w:rFonts w:ascii="Consolas" w:hAnsi="Consolas" w:cs="Consolas"/>
-          <w:color w:val="000000"/>
-          <w:sz w:val="20"/>
-          <w:szCs w:val="20"/>
-        </w:rPr>
-        <w:t>Alert</w:t>
-      </w:r>
-      <w:proofErr w:type="spellEnd"/>
-      <w:r>
-        <w:rPr>
-          <w:rFonts w:ascii="Consolas" w:hAnsi="Consolas" w:cs="Consolas"/>
-          <w:color w:val="000000"/>
-          <w:sz w:val="20"/>
-          <w:szCs w:val="20"/>
-        </w:rPr>
-        <w:t>(</w:t>
-      </w:r>
-      <w:proofErr w:type="spellStart"/>
-      <w:proofErr w:type="gramEnd"/>
-      <w:r>
-        <w:rPr>
-          <w:rFonts w:ascii="Consolas" w:hAnsi="Consolas" w:cs="Consolas"/>
-          <w:color w:val="000000"/>
-          <w:sz w:val="20"/>
-          <w:szCs w:val="20"/>
-        </w:rPr>
-        <w:t>AlertType.</w:t>
-      </w:r>
-      <w:r>
-        <w:rPr>
-          <w:rFonts w:ascii="Consolas" w:hAnsi="Consolas" w:cs="Consolas"/>
-          <w:b/>
-          <w:bCs/>
-          <w:i/>
-          <w:iCs/>
-          <w:color w:val="0000C0"/>
-          <w:sz w:val="20"/>
-          <w:szCs w:val="20"/>
-        </w:rPr>
-        <w:t>ERROR</w:t>
-      </w:r>
-      <w:proofErr w:type="spellEnd"/>
-      <w:r>
-        <w:rPr>
-          <w:rFonts w:ascii="Consolas" w:hAnsi="Consolas" w:cs="Consolas"/>
-          <w:color w:val="000000"/>
-          <w:sz w:val="20"/>
-          <w:szCs w:val="20"/>
-        </w:rPr>
-        <w:t>);</w:t>
-      </w:r>
-    </w:p>
-    <w:p>
-      <w:pPr>
-        <w:autoSpaceDE w:val="0"/>
-        <w:autoSpaceDN w:val="0"/>
-        <w:adjustRightInd w:val="0"/>
-        <w:spacing w:after="0" w:line="240" w:lineRule="auto"/>
-        <w:rPr>
-          <w:rFonts w:ascii="Consolas" w:hAnsi="Consolas" w:cs="Consolas"/>
-          <w:sz w:val="20"/>
-          <w:szCs w:val="20"/>
-        </w:rPr>
-      </w:pPr>
-      <w:r>
-        <w:rPr>
-          <w:rFonts w:ascii="Consolas" w:hAnsi="Consolas" w:cs="Consolas"/>
-          <w:color w:val="000000"/>
-          <w:sz w:val="20"/>
-          <w:szCs w:val="20"/>
-        </w:rPr>
-        <w:tab/>
-      </w:r>
-      <w:r>
-        <w:rPr>
-          <w:rFonts w:ascii="Consolas" w:hAnsi="Consolas" w:cs="Consolas"/>
-          <w:color w:val="000000"/>
-          <w:sz w:val="20"/>
-          <w:szCs w:val="20"/>
-        </w:rPr>
-        <w:tab/>
-      </w:r>
-      <w:r>
-        <w:rPr>
-          <w:rFonts w:ascii="Consolas" w:hAnsi="Consolas" w:cs="Consolas"/>
-          <w:color w:val="000000"/>
-          <w:sz w:val="20"/>
-          <w:szCs w:val="20"/>
-        </w:rPr>
-        <w:tab/>
-      </w:r>
-      <w:proofErr w:type="spellStart"/>
-      <w:proofErr w:type="gramStart"/>
-      <w:r>
-        <w:rPr>
-          <w:rFonts w:ascii="Consolas" w:hAnsi="Consolas" w:cs="Consolas"/>
-          <w:color w:val="6A3E3E"/>
-          <w:sz w:val="20"/>
-          <w:szCs w:val="20"/>
-        </w:rPr>
-        <w:t>alert</w:t>
-      </w:r>
-      <w:r>
-        <w:rPr>
-          <w:rFonts w:ascii="Consolas" w:hAnsi="Consolas" w:cs="Consolas"/>
-          <w:color w:val="000000"/>
-          <w:sz w:val="20"/>
-          <w:szCs w:val="20"/>
-        </w:rPr>
-        <w:t>.setTitle</w:t>
-      </w:r>
-      <w:proofErr w:type="spellEnd"/>
-      <w:proofErr w:type="gramEnd"/>
-      <w:r>
-        <w:rPr>
-          <w:rFonts w:ascii="Consolas" w:hAnsi="Consolas" w:cs="Consolas"/>
-          <w:color w:val="000000"/>
-          <w:sz w:val="20"/>
-          <w:szCs w:val="20"/>
-        </w:rPr>
-        <w:t>(</w:t>
-      </w:r>
-      <w:r>
-        <w:rPr>
-          <w:rFonts w:ascii="Consolas" w:hAnsi="Consolas" w:cs="Consolas"/>
-          <w:color w:val="2A00FF"/>
-          <w:sz w:val="20"/>
-          <w:szCs w:val="20"/>
-        </w:rPr>
-        <w:t>"Error al encontrar producto"</w:t>
-      </w:r>
-      <w:r>
-        <w:rPr>
-          <w:rFonts w:ascii="Consolas" w:hAnsi="Consolas" w:cs="Consolas"/>
-          <w:color w:val="000000"/>
-          <w:sz w:val="20"/>
-          <w:szCs w:val="20"/>
-        </w:rPr>
-        <w:t>);</w:t>
-      </w:r>
-    </w:p>
-    <w:p>
-      <w:pPr>
-        <w:autoSpaceDE w:val="0"/>
-        <w:autoSpaceDN w:val="0"/>
-        <w:adjustRightInd w:val="0"/>
-        <w:spacing w:after="0" w:line="240" w:lineRule="auto"/>
-        <w:rPr>
-          <w:rFonts w:ascii="Consolas" w:hAnsi="Consolas" w:cs="Consolas"/>
-          <w:sz w:val="20"/>
-          <w:szCs w:val="20"/>
-        </w:rPr>
-      </w:pPr>
-      <w:r>
-        <w:rPr>
-          <w:rFonts w:ascii="Consolas" w:hAnsi="Consolas" w:cs="Consolas"/>
-          <w:color w:val="000000"/>
-          <w:sz w:val="20"/>
-          <w:szCs w:val="20"/>
-        </w:rPr>
-        <w:tab/>
-      </w:r>
-      <w:r>
-        <w:rPr>
-          <w:rFonts w:ascii="Consolas" w:hAnsi="Consolas" w:cs="Consolas"/>
-          <w:color w:val="000000"/>
-          <w:sz w:val="20"/>
-          <w:szCs w:val="20"/>
-        </w:rPr>
-        <w:tab/>
-      </w:r>
-      <w:r>
-        <w:rPr>
-          <w:rFonts w:ascii="Consolas" w:hAnsi="Consolas" w:cs="Consolas"/>
-          <w:color w:val="000000"/>
-          <w:sz w:val="20"/>
-          <w:szCs w:val="20"/>
-        </w:rPr>
-        <w:tab/>
-      </w:r>
-      <w:proofErr w:type="spellStart"/>
-      <w:proofErr w:type="gramStart"/>
-      <w:r>
-        <w:rPr>
-          <w:rFonts w:ascii="Consolas" w:hAnsi="Consolas" w:cs="Consolas"/>
-          <w:color w:val="6A3E3E"/>
-          <w:sz w:val="20"/>
-          <w:szCs w:val="20"/>
-        </w:rPr>
-        <w:t>alert</w:t>
-      </w:r>
-      <w:r>
-        <w:rPr>
-          <w:rFonts w:ascii="Consolas" w:hAnsi="Consolas" w:cs="Consolas"/>
-          <w:color w:val="000000"/>
-          <w:sz w:val="20"/>
-          <w:szCs w:val="20"/>
-        </w:rPr>
-        <w:t>.setHeaderText</w:t>
-      </w:r>
-      <w:proofErr w:type="spellEnd"/>
-      <w:proofErr w:type="gramEnd"/>
-      <w:r>
-        <w:rPr>
-          <w:rFonts w:ascii="Consolas" w:hAnsi="Consolas" w:cs="Consolas"/>
-          <w:color w:val="000000"/>
-          <w:sz w:val="20"/>
-          <w:szCs w:val="20"/>
-        </w:rPr>
-        <w:t>(</w:t>
-      </w:r>
-      <w:r>
-        <w:rPr>
-          <w:rFonts w:ascii="Consolas" w:hAnsi="Consolas" w:cs="Consolas"/>
-          <w:color w:val="2A00FF"/>
-          <w:sz w:val="20"/>
-          <w:szCs w:val="20"/>
-        </w:rPr>
-        <w:t>"Producto inexistente"</w:t>
-      </w:r>
-      <w:r>
-        <w:rPr>
-          <w:rFonts w:ascii="Consolas" w:hAnsi="Consolas" w:cs="Consolas"/>
-          <w:color w:val="000000"/>
-          <w:sz w:val="20"/>
-          <w:szCs w:val="20"/>
-        </w:rPr>
-        <w:t>);</w:t>
-      </w:r>
-    </w:p>
-    <w:p>
-      <w:pPr>
-        <w:autoSpaceDE w:val="0"/>
-        <w:autoSpaceDN w:val="0"/>
-        <w:adjustRightInd w:val="0"/>
-        <w:spacing w:after="0" w:line="240" w:lineRule="auto"/>
-        <w:rPr>
-          <w:rFonts w:ascii="Consolas" w:hAnsi="Consolas" w:cs="Consolas"/>
-          <w:sz w:val="20"/>
-          <w:szCs w:val="20"/>
-        </w:rPr>
-      </w:pPr>
-      <w:r>
-        <w:rPr>
-          <w:rFonts w:ascii="Consolas" w:hAnsi="Consolas" w:cs="Consolas"/>
-          <w:color w:val="000000"/>
-          <w:sz w:val="20"/>
-          <w:szCs w:val="20"/>
-        </w:rPr>
-        <w:tab/>
-      </w:r>
-      <w:r>
-        <w:rPr>
-          <w:rFonts w:ascii="Consolas" w:hAnsi="Consolas" w:cs="Consolas"/>
-          <w:color w:val="000000"/>
-          <w:sz w:val="20"/>
-          <w:szCs w:val="20"/>
-        </w:rPr>
-        <w:tab/>
-      </w:r>
-      <w:r>
-        <w:rPr>
-          <w:rFonts w:ascii="Consolas" w:hAnsi="Consolas" w:cs="Consolas"/>
-          <w:color w:val="000000"/>
-          <w:sz w:val="20"/>
-          <w:szCs w:val="20"/>
-        </w:rPr>
-        <w:tab/>
-      </w:r>
-      <w:proofErr w:type="spellStart"/>
-      <w:proofErr w:type="gramStart"/>
-      <w:r>
-        <w:rPr>
-          <w:rFonts w:ascii="Consolas" w:hAnsi="Consolas" w:cs="Consolas"/>
-          <w:color w:val="6A3E3E"/>
-          <w:sz w:val="20"/>
-          <w:szCs w:val="20"/>
-        </w:rPr>
-        <w:t>alert</w:t>
-      </w:r>
-      <w:r>
-        <w:rPr>
-          <w:rFonts w:ascii="Consolas" w:hAnsi="Consolas" w:cs="Consolas"/>
-          <w:color w:val="000000"/>
-          <w:sz w:val="20"/>
-          <w:szCs w:val="20"/>
-        </w:rPr>
-        <w:t>.setContentText</w:t>
-      </w:r>
-      <w:proofErr w:type="spellEnd"/>
-      <w:proofErr w:type="gramEnd"/>
-      <w:r>
-        <w:rPr>
-          <w:rFonts w:ascii="Consolas" w:hAnsi="Consolas" w:cs="Consolas"/>
-          <w:color w:val="000000"/>
-          <w:sz w:val="20"/>
-          <w:szCs w:val="20"/>
-        </w:rPr>
-        <w:t>(</w:t>
-      </w:r>
-      <w:r>
-        <w:rPr>
-          <w:rFonts w:ascii="Consolas" w:hAnsi="Consolas" w:cs="Consolas"/>
-          <w:color w:val="2A00FF"/>
-          <w:sz w:val="20"/>
-          <w:szCs w:val="20"/>
-        </w:rPr>
-        <w:t>"El producto con id "</w:t>
-      </w:r>
-      <w:r>
-        <w:rPr>
-          <w:rFonts w:ascii="Consolas" w:hAnsi="Consolas" w:cs="Consolas"/>
-          <w:color w:val="000000"/>
-          <w:sz w:val="20"/>
-          <w:szCs w:val="20"/>
-        </w:rPr>
-        <w:t>+</w:t>
-      </w:r>
-      <w:r>
-        <w:rPr>
-          <w:rFonts w:ascii="Consolas" w:hAnsi="Consolas" w:cs="Consolas"/>
-          <w:color w:val="6A3E3E"/>
-          <w:sz w:val="20"/>
-          <w:szCs w:val="20"/>
-        </w:rPr>
-        <w:t>id</w:t>
-      </w:r>
-      <w:r>
-        <w:rPr>
-          <w:rFonts w:ascii="Consolas" w:hAnsi="Consolas" w:cs="Consolas"/>
-          <w:color w:val="000000"/>
-          <w:sz w:val="20"/>
-          <w:szCs w:val="20"/>
-        </w:rPr>
-        <w:t>+</w:t>
-      </w:r>
-      <w:r>
-        <w:rPr>
-          <w:rFonts w:ascii="Consolas" w:hAnsi="Consolas" w:cs="Consolas"/>
-          <w:color w:val="2A00FF"/>
-          <w:sz w:val="20"/>
-          <w:szCs w:val="20"/>
-        </w:rPr>
-        <w:t>" no está actualmente en la lista de productos del restaurante."</w:t>
-      </w:r>
-      <w:r>
-        <w:rPr>
-          <w:rFonts w:ascii="Consolas" w:hAnsi="Consolas" w:cs="Consolas"/>
-          <w:color w:val="000000"/>
-          <w:sz w:val="20"/>
-          <w:szCs w:val="20"/>
-        </w:rPr>
-        <w:t>);</w:t>
-      </w:r>
-    </w:p>
-    <w:p>
-      <w:pPr>
-        <w:autoSpaceDE w:val="0"/>
-        <w:autoSpaceDN w:val="0"/>
-        <w:adjustRightInd w:val="0"/>
-        <w:spacing w:after="0" w:line="240" w:lineRule="auto"/>
-        <w:rPr>
-          <w:rFonts w:ascii="Consolas" w:hAnsi="Consolas" w:cs="Consolas"/>
-          <w:sz w:val="20"/>
-          <w:szCs w:val="20"/>
-        </w:rPr>
-      </w:pPr>
-      <w:r>
-        <w:rPr>
-          <w:rFonts w:ascii="Consolas" w:hAnsi="Consolas" w:cs="Consolas"/>
-          <w:color w:val="000000"/>
-          <w:sz w:val="20"/>
-          <w:szCs w:val="20"/>
-        </w:rPr>
-        <w:tab/>
-      </w:r>
-      <w:r>
-        <w:rPr>
-          <w:rFonts w:ascii="Consolas" w:hAnsi="Consolas" w:cs="Consolas"/>
-          <w:color w:val="000000"/>
-          <w:sz w:val="20"/>
-          <w:szCs w:val="20"/>
-        </w:rPr>
-        <w:tab/>
-      </w:r>
-      <w:r>
-        <w:rPr>
-          <w:rFonts w:ascii="Consolas" w:hAnsi="Consolas" w:cs="Consolas"/>
-          <w:color w:val="000000"/>
-          <w:sz w:val="20"/>
-          <w:szCs w:val="20"/>
-        </w:rPr>
-        <w:tab/>
-      </w:r>
-      <w:proofErr w:type="spellStart"/>
-      <w:proofErr w:type="gramStart"/>
-      <w:r>
-        <w:rPr>
-          <w:rFonts w:ascii="Consolas" w:hAnsi="Consolas" w:cs="Consolas"/>
-          <w:color w:val="6A3E3E"/>
-          <w:sz w:val="20"/>
-          <w:szCs w:val="20"/>
-        </w:rPr>
-        <w:t>alert</w:t>
-      </w:r>
-      <w:r>
-        <w:rPr>
-          <w:rFonts w:ascii="Consolas" w:hAnsi="Consolas" w:cs="Consolas"/>
-          <w:color w:val="000000"/>
-          <w:sz w:val="20"/>
-          <w:szCs w:val="20"/>
-        </w:rPr>
-        <w:t>.showAndWait</w:t>
-      </w:r>
-      <w:proofErr w:type="spellEnd"/>
-      <w:proofErr w:type="gramEnd"/>
-      <w:r>
-        <w:rPr>
-          <w:rFonts w:ascii="Consolas" w:hAnsi="Consolas" w:cs="Consolas"/>
-          <w:color w:val="000000"/>
-          <w:sz w:val="20"/>
-          <w:szCs w:val="20"/>
-        </w:rPr>
-        <w:t>();</w:t>
-      </w:r>
-    </w:p>
-    <w:p>
-      <w:pPr>
-        <w:autoSpaceDE w:val="0"/>
-        <w:autoSpaceDN w:val="0"/>
-        <w:adjustRightInd w:val="0"/>
-        <w:spacing w:after="0" w:line="240" w:lineRule="auto"/>
-        <w:rPr>
-          <w:rFonts w:ascii="Consolas" w:hAnsi="Consolas" w:cs="Consolas"/>
-          <w:sz w:val="20"/>
-          <w:szCs w:val="20"/>
-        </w:rPr>
-      </w:pPr>
-      <w:r>
-        <w:rPr>
-          <w:rFonts w:ascii="Consolas" w:hAnsi="Consolas" w:cs="Consolas"/>
-          <w:color w:val="000000"/>
-          <w:sz w:val="20"/>
-          <w:szCs w:val="20"/>
-        </w:rPr>
-        <w:tab/>
-      </w:r>
-      <w:r>
-        <w:rPr>
-          <w:rFonts w:ascii="Consolas" w:hAnsi="Consolas" w:cs="Consolas"/>
-          <w:color w:val="000000"/>
-          <w:sz w:val="20"/>
-          <w:szCs w:val="20"/>
-        </w:rPr>
-        <w:tab/>
-        <w:t>}</w:t>
-      </w:r>
-    </w:p>
-    <w:p>
-      <w:pPr>
-        <w:autoSpaceDE w:val="0"/>
-        <w:autoSpaceDN w:val="0"/>
-        <w:adjustRightInd w:val="0"/>
-        <w:spacing w:after="0" w:line="240" w:lineRule="auto"/>
-        <w:rPr>
-          <w:rFonts w:ascii="Consolas" w:hAnsi="Consolas" w:cs="Consolas"/>
-          <w:sz w:val="20"/>
-          <w:szCs w:val="20"/>
-        </w:rPr>
-      </w:pPr>
-      <w:r>
-        <w:rPr>
-          <w:rFonts w:ascii="Consolas" w:hAnsi="Consolas" w:cs="Consolas"/>
-          <w:color w:val="000000"/>
-          <w:sz w:val="20"/>
-          <w:szCs w:val="20"/>
-        </w:rPr>
-        <w:tab/>
-      </w:r>
-      <w:r>
-        <w:rPr>
-          <w:rFonts w:ascii="Consolas" w:hAnsi="Consolas" w:cs="Consolas"/>
-          <w:color w:val="000000"/>
-          <w:sz w:val="20"/>
-          <w:szCs w:val="20"/>
-        </w:rPr>
-        <w:tab/>
-      </w:r>
-    </w:p>
-    <w:p>
-      <w:r>
-        <w:rPr>
-          <w:rFonts w:ascii="Consolas" w:hAnsi="Consolas" w:cs="Consolas"/>
-          <w:color w:val="000000"/>
-          <w:sz w:val="20"/>
-          <w:szCs w:val="20"/>
-        </w:rPr>
-        <w:tab/>
-        <w:t>}</w:t>
-      </w:r>
     </w:p>
     <w:p/>
     <w:sectPr>

</xml_diff>

<commit_message>
Unit Test Design update.
</commit_message>
<xml_diff>
--- a/docs/Segunda entrega TI3/Diseño Pruebas Unitarias.docx
+++ b/docs/Segunda entrega TI3/Diseño Pruebas Unitarias.docx
@@ -95,9 +95,14 @@
             <w:tcW w:w="1843" w:type="dxa"/>
           </w:tcPr>
           <w:p>
+            <w:proofErr w:type="spellStart"/>
             <w:r>
               <w:t>Restaurant</w:t>
             </w:r>
+            <w:r>
+              <w:t>Test</w:t>
+            </w:r>
+            <w:proofErr w:type="spellEnd"/>
           </w:p>
         </w:tc>
         <w:tc>
@@ -169,9 +174,11 @@
             <w:tcW w:w="1843" w:type="dxa"/>
           </w:tcPr>
           <w:p>
-            <w:r>
-              <w:t>Restaurant</w:t>
-            </w:r>
+            <w:proofErr w:type="spellStart"/>
+            <w:r>
+              <w:t>RestaurantTest</w:t>
+            </w:r>
+            <w:proofErr w:type="spellEnd"/>
           </w:p>
         </w:tc>
         <w:tc>
@@ -240,9 +247,11 @@
             <w:tcW w:w="1843" w:type="dxa"/>
           </w:tcPr>
           <w:p>
-            <w:r>
-              <w:t>Restaurant</w:t>
-            </w:r>
+            <w:proofErr w:type="spellStart"/>
+            <w:r>
+              <w:t>RestaurantTest</w:t>
+            </w:r>
+            <w:proofErr w:type="spellEnd"/>
           </w:p>
         </w:tc>
         <w:tc>
@@ -311,9 +320,11 @@
             <w:tcW w:w="1843" w:type="dxa"/>
           </w:tcPr>
           <w:p>
-            <w:r>
-              <w:t>Restaurant</w:t>
-            </w:r>
+            <w:proofErr w:type="spellStart"/>
+            <w:r>
+              <w:t>RestaurantTest</w:t>
+            </w:r>
+            <w:proofErr w:type="spellEnd"/>
           </w:p>
         </w:tc>
         <w:tc>

</xml_diff>